<commit_message>
added Kopf - Fusszeile / Inhaltsverzeichnis
</commit_message>
<xml_diff>
--- a/Firma_yihaaaaa.biz_Dokumentation.docx
+++ b/Firma_yihaaaaa.biz_Dokumentation.docx
@@ -2,10 +2,2489 @@
 <file path=word/document.xml><?xml version="1.0" encoding="utf-8"?>
 <w:document xmlns:wpc="http://schemas.microsoft.com/office/word/2010/wordprocessingCanvas" xmlns:cx="http://schemas.microsoft.com/office/drawing/2014/chartex" xmlns:cx1="http://schemas.microsoft.com/office/drawing/2015/9/8/chartex" xmlns:cx2="http://schemas.microsoft.com/office/drawing/2015/10/21/chartex" xmlns:cx3="http://schemas.microsoft.com/office/drawing/2016/5/9/chartex" xmlns:cx4="http://schemas.microsoft.com/office/drawing/2016/5/10/chartex" xmlns:cx5="http://schemas.microsoft.com/office/drawing/2016/5/11/chartex" xmlns:cx6="http://schemas.microsoft.com/office/drawing/2016/5/12/chartex" xmlns:cx7="http://schemas.microsoft.com/office/drawing/2016/5/13/chartex" xmlns:cx8="http://schemas.microsoft.com/office/drawing/2016/5/14/chartex" xmlns:mc="http://schemas.openxmlformats.org/markup-compatibility/2006" xmlns:aink="http://schemas.microsoft.com/office/drawing/2016/ink" xmlns:am3d="http://schemas.microsoft.com/office/drawing/2017/model3d" xmlns:o="urn:schemas-microsoft-com:office:office" xmlns:oel="http://schemas.microsoft.com/office/2019/extlst" xmlns:r="http://schemas.openxmlformats.org/officeDocument/2006/relationships" xmlns:m="http://schemas.openxmlformats.org/officeDocument/2006/math" xmlns:v="urn:schemas-microsoft-com:vml" xmlns:wp14="http://schemas.microsoft.com/office/word/2010/wordprocessingDrawing" xmlns:wp="http://schemas.openxmlformats.org/drawingml/2006/wordprocessingDrawing" xmlns:w10="urn:schemas-microsoft-com:office:word" xmlns:w="http://schemas.openxmlformats.org/wordprocessingml/2006/main" xmlns:w14="http://schemas.microsoft.com/office/word/2010/wordml" xmlns:w15="http://schemas.microsoft.com/office/word/2012/wordml" xmlns:w16cex="http://schemas.microsoft.com/office/word/2018/wordml/cex" xmlns:w16cid="http://schemas.microsoft.com/office/word/2016/wordml/cid" xmlns:w16="http://schemas.microsoft.com/office/word/2018/wordml" xmlns:w16sdtdh="http://schemas.microsoft.com/office/word/2020/wordml/sdtdatahash" xmlns:w16se="http://schemas.microsoft.com/office/word/2015/wordml/symex" xmlns:wpg="http://schemas.microsoft.com/office/word/2010/wordprocessingGroup" xmlns:wpi="http://schemas.microsoft.com/office/word/2010/wordprocessingInk" xmlns:wne="http://schemas.microsoft.com/office/word/2006/wordml" xmlns:wps="http://schemas.microsoft.com/office/word/2010/wordprocessingShape" mc:Ignorable="w14 w15 w16se w16cid w16 w16cex w16sdtdh wp14">
   <w:body>
+    <w:p>
+      <w:pPr>
+        <w:jc w:val="center"/>
+        <w:rPr>
+          <w:b/>
+          <w:bCs/>
+          <w:sz w:val="60"/>
+          <w:szCs w:val="60"/>
+          <w:u w:val="single"/>
+        </w:rPr>
+      </w:pPr>
+      <w:r>
+        <w:rPr>
+          <w:b/>
+          <w:bCs/>
+          <w:sz w:val="60"/>
+          <w:szCs w:val="60"/>
+          <w:u w:val="single"/>
+        </w:rPr>
+        <w:t>Firma yihaaaaa.biz</w:t>
+      </w:r>
+    </w:p>
+    <w:p>
+      <w:pPr>
+        <w:autoSpaceDE w:val="0"/>
+        <w:autoSpaceDN w:val="0"/>
+        <w:adjustRightInd w:val="0"/>
+        <w:spacing w:after="0" w:line="240" w:lineRule="auto"/>
+        <w:rPr>
+          <w:rFonts w:ascii="Lucida Console" w:hAnsi="Lucida Console" w:cs="Lucida Console"/>
+          <w:sz w:val="18"/>
+          <w:szCs w:val="18"/>
+        </w:rPr>
+      </w:pPr>
+      <w:r>
+        <w:rPr>
+          <w:rFonts w:ascii="Lucida Console" w:hAnsi="Lucida Console" w:cs="Lucida Console"/>
+          <w:noProof/>
+          <w:sz w:val="18"/>
+          <w:szCs w:val="18"/>
+        </w:rPr>
+        <w:drawing>
+          <wp:anchor distT="0" distB="0" distL="114300" distR="114300" simplePos="0" relativeHeight="251661312" behindDoc="0" locked="0" layoutInCell="1" allowOverlap="1" wp14:anchorId="2758E3BC" wp14:editId="1825628A">
+            <wp:simplePos x="0" y="0"/>
+            <wp:positionH relativeFrom="column">
+              <wp:posOffset>93133</wp:posOffset>
+            </wp:positionH>
+            <wp:positionV relativeFrom="paragraph">
+              <wp:posOffset>12065</wp:posOffset>
+            </wp:positionV>
+            <wp:extent cx="5941589" cy="2438400"/>
+            <wp:effectExtent l="0" t="0" r="2540" b="0"/>
+            <wp:wrapNone/>
+            <wp:docPr id="1" name="Grafik 1"/>
+            <wp:cNvGraphicFramePr>
+              <a:graphicFrameLocks xmlns:a="http://schemas.openxmlformats.org/drawingml/2006/main" noChangeAspect="1"/>
+            </wp:cNvGraphicFramePr>
+            <a:graphic xmlns:a="http://schemas.openxmlformats.org/drawingml/2006/main">
+              <a:graphicData uri="http://schemas.openxmlformats.org/drawingml/2006/picture">
+                <pic:pic xmlns:pic="http://schemas.openxmlformats.org/drawingml/2006/picture">
+                  <pic:nvPicPr>
+                    <pic:cNvPr id="1" name=""/>
+                    <pic:cNvPicPr/>
+                  </pic:nvPicPr>
+                  <pic:blipFill>
+                    <a:blip r:embed="rId8">
+                      <a:extLst>
+                        <a:ext uri="{28A0092B-C50C-407E-A947-70E740481C1C}">
+                          <a14:useLocalDpi xmlns:a14="http://schemas.microsoft.com/office/drawing/2010/main" val="0"/>
+                        </a:ext>
+                      </a:extLst>
+                    </a:blip>
+                    <a:stretch>
+                      <a:fillRect/>
+                    </a:stretch>
+                  </pic:blipFill>
+                  <pic:spPr>
+                    <a:xfrm>
+                      <a:off x="0" y="0"/>
+                      <a:ext cx="5965987" cy="2448413"/>
+                    </a:xfrm>
+                    <a:prstGeom prst="rect">
+                      <a:avLst/>
+                    </a:prstGeom>
+                  </pic:spPr>
+                </pic:pic>
+              </a:graphicData>
+            </a:graphic>
+            <wp14:sizeRelH relativeFrom="margin">
+              <wp14:pctWidth>0</wp14:pctWidth>
+            </wp14:sizeRelH>
+            <wp14:sizeRelV relativeFrom="margin">
+              <wp14:pctHeight>0</wp14:pctHeight>
+            </wp14:sizeRelV>
+          </wp:anchor>
+        </w:drawing>
+      </w:r>
+    </w:p>
+    <w:p>
+      <w:pPr>
+        <w:spacing w:line="259" w:lineRule="auto"/>
+        <w:rPr>
+          <w:rFonts w:ascii="Lucida Console" w:hAnsi="Lucida Console" w:cs="Lucida Console"/>
+          <w:sz w:val="18"/>
+          <w:szCs w:val="18"/>
+        </w:rPr>
+      </w:pPr>
+      <w:r>
+        <w:rPr>
+          <w:rFonts w:ascii="Lucida Console" w:hAnsi="Lucida Console" w:cs="Lucida Console"/>
+          <w:noProof/>
+          <w:sz w:val="18"/>
+          <w:szCs w:val="18"/>
+        </w:rPr>
+        <w:drawing>
+          <wp:anchor distT="0" distB="0" distL="114300" distR="114300" simplePos="0" relativeHeight="251660288" behindDoc="0" locked="0" layoutInCell="1" allowOverlap="1" wp14:anchorId="6D42074C" wp14:editId="191ECD2C">
+            <wp:simplePos x="0" y="0"/>
+            <wp:positionH relativeFrom="column">
+              <wp:posOffset>93133</wp:posOffset>
+            </wp:positionH>
+            <wp:positionV relativeFrom="paragraph">
+              <wp:posOffset>2522432</wp:posOffset>
+            </wp:positionV>
+            <wp:extent cx="5941753" cy="2489200"/>
+            <wp:effectExtent l="0" t="0" r="1905" b="6350"/>
+            <wp:wrapNone/>
+            <wp:docPr id="4" name="Grafik 4" descr="Ein Bild, das Text enthält.&#10;&#10;Automatisch generierte Beschreibung"/>
+            <wp:cNvGraphicFramePr>
+              <a:graphicFrameLocks xmlns:a="http://schemas.openxmlformats.org/drawingml/2006/main" noChangeAspect="1"/>
+            </wp:cNvGraphicFramePr>
+            <a:graphic xmlns:a="http://schemas.openxmlformats.org/drawingml/2006/main">
+              <a:graphicData uri="http://schemas.openxmlformats.org/drawingml/2006/picture">
+                <pic:pic xmlns:pic="http://schemas.openxmlformats.org/drawingml/2006/picture">
+                  <pic:nvPicPr>
+                    <pic:cNvPr id="4" name="Grafik 4" descr="Ein Bild, das Text enthält.&#10;&#10;Automatisch generierte Beschreibung"/>
+                    <pic:cNvPicPr/>
+                  </pic:nvPicPr>
+                  <pic:blipFill>
+                    <a:blip r:embed="rId9">
+                      <a:extLst>
+                        <a:ext uri="{28A0092B-C50C-407E-A947-70E740481C1C}">
+                          <a14:useLocalDpi xmlns:a14="http://schemas.microsoft.com/office/drawing/2010/main" val="0"/>
+                        </a:ext>
+                      </a:extLst>
+                    </a:blip>
+                    <a:stretch>
+                      <a:fillRect/>
+                    </a:stretch>
+                  </pic:blipFill>
+                  <pic:spPr>
+                    <a:xfrm>
+                      <a:off x="0" y="0"/>
+                      <a:ext cx="5951436" cy="2493257"/>
+                    </a:xfrm>
+                    <a:prstGeom prst="rect">
+                      <a:avLst/>
+                    </a:prstGeom>
+                  </pic:spPr>
+                </pic:pic>
+              </a:graphicData>
+            </a:graphic>
+            <wp14:sizeRelH relativeFrom="margin">
+              <wp14:pctWidth>0</wp14:pctWidth>
+            </wp14:sizeRelH>
+            <wp14:sizeRelV relativeFrom="margin">
+              <wp14:pctHeight>0</wp14:pctHeight>
+            </wp14:sizeRelV>
+          </wp:anchor>
+        </w:drawing>
+      </w:r>
+      <w:r>
+        <w:rPr>
+          <w:rFonts w:ascii="Lucida Console" w:hAnsi="Lucida Console" w:cs="Lucida Console"/>
+          <w:noProof/>
+          <w:sz w:val="18"/>
+          <w:szCs w:val="18"/>
+        </w:rPr>
+        <w:drawing>
+          <wp:anchor distT="0" distB="0" distL="114300" distR="114300" simplePos="0" relativeHeight="251659264" behindDoc="0" locked="0" layoutInCell="1" allowOverlap="1" wp14:anchorId="4DB1CD73" wp14:editId="3923A505">
+            <wp:simplePos x="0" y="0"/>
+            <wp:positionH relativeFrom="column">
+              <wp:posOffset>93133</wp:posOffset>
+            </wp:positionH>
+            <wp:positionV relativeFrom="paragraph">
+              <wp:posOffset>5189431</wp:posOffset>
+            </wp:positionV>
+            <wp:extent cx="5943600" cy="2316903"/>
+            <wp:effectExtent l="0" t="0" r="0" b="7620"/>
+            <wp:wrapNone/>
+            <wp:docPr id="3" name="Grafik 3" descr="Ein Bild, das Outdoorobjekt, schließen enthält.&#10;&#10;Automatisch generierte Beschreibung"/>
+            <wp:cNvGraphicFramePr>
+              <a:graphicFrameLocks xmlns:a="http://schemas.openxmlformats.org/drawingml/2006/main" noChangeAspect="1"/>
+            </wp:cNvGraphicFramePr>
+            <a:graphic xmlns:a="http://schemas.openxmlformats.org/drawingml/2006/main">
+              <a:graphicData uri="http://schemas.openxmlformats.org/drawingml/2006/picture">
+                <pic:pic xmlns:pic="http://schemas.openxmlformats.org/drawingml/2006/picture">
+                  <pic:nvPicPr>
+                    <pic:cNvPr id="3" name="Grafik 3" descr="Ein Bild, das Outdoorobjekt, schließen enthält.&#10;&#10;Automatisch generierte Beschreibung"/>
+                    <pic:cNvPicPr/>
+                  </pic:nvPicPr>
+                  <pic:blipFill>
+                    <a:blip r:embed="rId10">
+                      <a:extLst>
+                        <a:ext uri="{28A0092B-C50C-407E-A947-70E740481C1C}">
+                          <a14:useLocalDpi xmlns:a14="http://schemas.microsoft.com/office/drawing/2010/main" val="0"/>
+                        </a:ext>
+                      </a:extLst>
+                    </a:blip>
+                    <a:stretch>
+                      <a:fillRect/>
+                    </a:stretch>
+                  </pic:blipFill>
+                  <pic:spPr>
+                    <a:xfrm>
+                      <a:off x="0" y="0"/>
+                      <a:ext cx="5947798" cy="2318539"/>
+                    </a:xfrm>
+                    <a:prstGeom prst="rect">
+                      <a:avLst/>
+                    </a:prstGeom>
+                  </pic:spPr>
+                </pic:pic>
+              </a:graphicData>
+            </a:graphic>
+            <wp14:sizeRelV relativeFrom="margin">
+              <wp14:pctHeight>0</wp14:pctHeight>
+            </wp14:sizeRelV>
+          </wp:anchor>
+        </w:drawing>
+      </w:r>
+      <w:r>
+        <w:rPr>
+          <w:rFonts w:ascii="Lucida Console" w:hAnsi="Lucida Console" w:cs="Lucida Console"/>
+          <w:sz w:val="18"/>
+          <w:szCs w:val="18"/>
+        </w:rPr>
+        <w:br w:type="page"/>
+      </w:r>
+    </w:p>
+    <w:p>
+      <w:pPr>
+        <w:spacing w:line="259" w:lineRule="auto"/>
+        <w:rPr>
+          <w:rFonts w:ascii="Lucida Console" w:hAnsi="Lucida Console" w:cs="Lucida Console"/>
+          <w:sz w:val="18"/>
+          <w:szCs w:val="18"/>
+        </w:rPr>
+      </w:pPr>
+    </w:p>
+    <w:p>
+      <w:pPr>
+        <w:spacing w:line="259" w:lineRule="auto"/>
+        <w:rPr>
+          <w:rFonts w:ascii="Lucida Console" w:hAnsi="Lucida Console" w:cs="Lucida Console"/>
+          <w:sz w:val="18"/>
+          <w:szCs w:val="18"/>
+        </w:rPr>
+      </w:pPr>
+    </w:p>
+    <w:sdt>
+      <w:sdtPr>
+        <w:rPr>
+          <w:rFonts w:asciiTheme="minorHAnsi" w:eastAsiaTheme="minorHAnsi" w:hAnsiTheme="minorHAnsi" w:cstheme="minorHAnsi"/>
+          <w:color w:val="auto"/>
+          <w:sz w:val="22"/>
+          <w:szCs w:val="22"/>
+          <w:lang w:val="de-DE" w:eastAsia="en-US"/>
+        </w:rPr>
+        <w:id w:val="-832532992"/>
+        <w:docPartObj>
+          <w:docPartGallery w:val="Table of Contents"/>
+          <w:docPartUnique/>
+        </w:docPartObj>
+      </w:sdtPr>
+      <w:sdtEndPr>
+        <w:rPr>
+          <w:b/>
+          <w:bCs/>
+        </w:rPr>
+      </w:sdtEndPr>
+      <w:sdtContent>
+        <w:p>
+          <w:pPr>
+            <w:pStyle w:val="Inhaltsverzeichnisberschrift"/>
+            <w:rPr>
+              <w:rFonts w:asciiTheme="minorHAnsi" w:hAnsiTheme="minorHAnsi" w:cstheme="minorHAnsi"/>
+              <w:sz w:val="30"/>
+              <w:szCs w:val="30"/>
+            </w:rPr>
+          </w:pPr>
+          <w:proofErr w:type="spellStart"/>
+          <w:r>
+            <w:rPr>
+              <w:rFonts w:asciiTheme="minorHAnsi" w:hAnsiTheme="minorHAnsi" w:cstheme="minorHAnsi"/>
+              <w:sz w:val="30"/>
+              <w:szCs w:val="30"/>
+              <w:lang w:val="de-DE"/>
+            </w:rPr>
+            <w:t>Inhaltsverzeichniss</w:t>
+          </w:r>
+          <w:proofErr w:type="spellEnd"/>
+        </w:p>
+        <w:p>
+          <w:pPr>
+            <w:pStyle w:val="Verzeichnis1"/>
+            <w:tabs>
+              <w:tab w:val="right" w:leader="dot" w:pos="9350"/>
+            </w:tabs>
+            <w:rPr>
+              <w:rFonts w:eastAsiaTheme="minorEastAsia"/>
+              <w:noProof/>
+              <w:lang w:eastAsia="de-CH"/>
+            </w:rPr>
+          </w:pPr>
+          <w:r>
+            <w:rPr>
+              <w:rFonts w:cstheme="minorHAnsi"/>
+            </w:rPr>
+            <w:fldChar w:fldCharType="begin"/>
+          </w:r>
+          <w:r>
+            <w:rPr>
+              <w:rFonts w:cstheme="minorHAnsi"/>
+            </w:rPr>
+            <w:instrText xml:space="preserve"> TOC \o "1-3" \h \z \u </w:instrText>
+          </w:r>
+          <w:r>
+            <w:rPr>
+              <w:rFonts w:cstheme="minorHAnsi"/>
+            </w:rPr>
+            <w:fldChar w:fldCharType="separate"/>
+          </w:r>
+          <w:hyperlink w:anchor="_Toc118982736" w:history="1">
+            <w:r>
+              <w:rPr>
+                <w:rStyle w:val="Hyperlink"/>
+                <w:noProof/>
+              </w:rPr>
+              <w:t>Arbeitsaufteilung</w:t>
+            </w:r>
+            <w:r>
+              <w:rPr>
+                <w:noProof/>
+                <w:webHidden/>
+              </w:rPr>
+              <w:tab/>
+            </w:r>
+            <w:r>
+              <w:rPr>
+                <w:noProof/>
+                <w:webHidden/>
+              </w:rPr>
+              <w:fldChar w:fldCharType="begin"/>
+            </w:r>
+            <w:r>
+              <w:rPr>
+                <w:noProof/>
+                <w:webHidden/>
+              </w:rPr>
+              <w:instrText xml:space="preserve"> PAGEREF _Toc118982736 \h </w:instrText>
+            </w:r>
+            <w:r>
+              <w:rPr>
+                <w:noProof/>
+                <w:webHidden/>
+              </w:rPr>
+            </w:r>
+            <w:r>
+              <w:rPr>
+                <w:noProof/>
+                <w:webHidden/>
+              </w:rPr>
+              <w:fldChar w:fldCharType="separate"/>
+            </w:r>
+            <w:r>
+              <w:rPr>
+                <w:noProof/>
+                <w:webHidden/>
+              </w:rPr>
+              <w:t>3</w:t>
+            </w:r>
+            <w:r>
+              <w:rPr>
+                <w:noProof/>
+                <w:webHidden/>
+              </w:rPr>
+              <w:fldChar w:fldCharType="end"/>
+            </w:r>
+          </w:hyperlink>
+        </w:p>
+        <w:p>
+          <w:pPr>
+            <w:pStyle w:val="Verzeichnis1"/>
+            <w:tabs>
+              <w:tab w:val="right" w:leader="dot" w:pos="9350"/>
+            </w:tabs>
+            <w:rPr>
+              <w:rFonts w:eastAsiaTheme="minorEastAsia"/>
+              <w:noProof/>
+              <w:lang w:eastAsia="de-CH"/>
+            </w:rPr>
+          </w:pPr>
+          <w:hyperlink w:anchor="_Toc118982737" w:history="1">
+            <w:r>
+              <w:rPr>
+                <w:rStyle w:val="Hyperlink"/>
+                <w:noProof/>
+              </w:rPr>
+              <w:t>Netzwerk-Diagramm</w:t>
+            </w:r>
+            <w:r>
+              <w:rPr>
+                <w:noProof/>
+                <w:webHidden/>
+              </w:rPr>
+              <w:tab/>
+            </w:r>
+            <w:r>
+              <w:rPr>
+                <w:noProof/>
+                <w:webHidden/>
+              </w:rPr>
+              <w:fldChar w:fldCharType="begin"/>
+            </w:r>
+            <w:r>
+              <w:rPr>
+                <w:noProof/>
+                <w:webHidden/>
+              </w:rPr>
+              <w:instrText xml:space="preserve"> PAGEREF _Toc118982737 \h </w:instrText>
+            </w:r>
+            <w:r>
+              <w:rPr>
+                <w:noProof/>
+                <w:webHidden/>
+              </w:rPr>
+            </w:r>
+            <w:r>
+              <w:rPr>
+                <w:noProof/>
+                <w:webHidden/>
+              </w:rPr>
+              <w:fldChar w:fldCharType="separate"/>
+            </w:r>
+            <w:r>
+              <w:rPr>
+                <w:noProof/>
+                <w:webHidden/>
+              </w:rPr>
+              <w:t>3</w:t>
+            </w:r>
+            <w:r>
+              <w:rPr>
+                <w:noProof/>
+                <w:webHidden/>
+              </w:rPr>
+              <w:fldChar w:fldCharType="end"/>
+            </w:r>
+          </w:hyperlink>
+        </w:p>
+        <w:p>
+          <w:pPr>
+            <w:pStyle w:val="Verzeichnis1"/>
+            <w:tabs>
+              <w:tab w:val="right" w:leader="dot" w:pos="9350"/>
+            </w:tabs>
+            <w:rPr>
+              <w:rFonts w:eastAsiaTheme="minorEastAsia"/>
+              <w:noProof/>
+              <w:lang w:eastAsia="de-CH"/>
+            </w:rPr>
+          </w:pPr>
+          <w:hyperlink w:anchor="_Toc118982738" w:history="1">
+            <w:r>
+              <w:rPr>
+                <w:rStyle w:val="Hyperlink"/>
+                <w:noProof/>
+              </w:rPr>
+              <w:t>Subnetz Aufteilung</w:t>
+            </w:r>
+            <w:r>
+              <w:rPr>
+                <w:noProof/>
+                <w:webHidden/>
+              </w:rPr>
+              <w:tab/>
+            </w:r>
+            <w:r>
+              <w:rPr>
+                <w:noProof/>
+                <w:webHidden/>
+              </w:rPr>
+              <w:fldChar w:fldCharType="begin"/>
+            </w:r>
+            <w:r>
+              <w:rPr>
+                <w:noProof/>
+                <w:webHidden/>
+              </w:rPr>
+              <w:instrText xml:space="preserve"> PAGEREF _Toc118982738 \h </w:instrText>
+            </w:r>
+            <w:r>
+              <w:rPr>
+                <w:noProof/>
+                <w:webHidden/>
+              </w:rPr>
+            </w:r>
+            <w:r>
+              <w:rPr>
+                <w:noProof/>
+                <w:webHidden/>
+              </w:rPr>
+              <w:fldChar w:fldCharType="separate"/>
+            </w:r>
+            <w:r>
+              <w:rPr>
+                <w:noProof/>
+                <w:webHidden/>
+              </w:rPr>
+              <w:t>4</w:t>
+            </w:r>
+            <w:r>
+              <w:rPr>
+                <w:noProof/>
+                <w:webHidden/>
+              </w:rPr>
+              <w:fldChar w:fldCharType="end"/>
+            </w:r>
+          </w:hyperlink>
+        </w:p>
+        <w:p>
+          <w:pPr>
+            <w:pStyle w:val="Verzeichnis2"/>
+            <w:tabs>
+              <w:tab w:val="right" w:leader="dot" w:pos="9350"/>
+            </w:tabs>
+            <w:rPr>
+              <w:noProof/>
+            </w:rPr>
+          </w:pPr>
+          <w:hyperlink w:anchor="_Toc118982739" w:history="1">
+            <w:r>
+              <w:rPr>
+                <w:rStyle w:val="Hyperlink"/>
+                <w:noProof/>
+              </w:rPr>
+              <w:t>Subnetz Aufteilung Allgemein</w:t>
+            </w:r>
+            <w:r>
+              <w:rPr>
+                <w:noProof/>
+                <w:webHidden/>
+              </w:rPr>
+              <w:tab/>
+            </w:r>
+            <w:r>
+              <w:rPr>
+                <w:noProof/>
+                <w:webHidden/>
+              </w:rPr>
+              <w:fldChar w:fldCharType="begin"/>
+            </w:r>
+            <w:r>
+              <w:rPr>
+                <w:noProof/>
+                <w:webHidden/>
+              </w:rPr>
+              <w:instrText xml:space="preserve"> PAGEREF _Toc118982739 \h </w:instrText>
+            </w:r>
+            <w:r>
+              <w:rPr>
+                <w:noProof/>
+                <w:webHidden/>
+              </w:rPr>
+            </w:r>
+            <w:r>
+              <w:rPr>
+                <w:noProof/>
+                <w:webHidden/>
+              </w:rPr>
+              <w:fldChar w:fldCharType="separate"/>
+            </w:r>
+            <w:r>
+              <w:rPr>
+                <w:noProof/>
+                <w:webHidden/>
+              </w:rPr>
+              <w:t>4</w:t>
+            </w:r>
+            <w:r>
+              <w:rPr>
+                <w:noProof/>
+                <w:webHidden/>
+              </w:rPr>
+              <w:fldChar w:fldCharType="end"/>
+            </w:r>
+          </w:hyperlink>
+        </w:p>
+        <w:p>
+          <w:pPr>
+            <w:pStyle w:val="Verzeichnis2"/>
+            <w:tabs>
+              <w:tab w:val="right" w:leader="dot" w:pos="9350"/>
+            </w:tabs>
+            <w:rPr>
+              <w:noProof/>
+            </w:rPr>
+          </w:pPr>
+          <w:hyperlink w:anchor="_Toc118982740" w:history="1">
+            <w:r>
+              <w:rPr>
+                <w:rStyle w:val="Hyperlink"/>
+                <w:noProof/>
+              </w:rPr>
+              <w:t>Subnetz Aufteilung Marketing / Verkauf</w:t>
+            </w:r>
+            <w:r>
+              <w:rPr>
+                <w:noProof/>
+                <w:webHidden/>
+              </w:rPr>
+              <w:tab/>
+            </w:r>
+            <w:r>
+              <w:rPr>
+                <w:noProof/>
+                <w:webHidden/>
+              </w:rPr>
+              <w:fldChar w:fldCharType="begin"/>
+            </w:r>
+            <w:r>
+              <w:rPr>
+                <w:noProof/>
+                <w:webHidden/>
+              </w:rPr>
+              <w:instrText xml:space="preserve"> PAGEREF _Toc118982740 \h </w:instrText>
+            </w:r>
+            <w:r>
+              <w:rPr>
+                <w:noProof/>
+                <w:webHidden/>
+              </w:rPr>
+            </w:r>
+            <w:r>
+              <w:rPr>
+                <w:noProof/>
+                <w:webHidden/>
+              </w:rPr>
+              <w:fldChar w:fldCharType="separate"/>
+            </w:r>
+            <w:r>
+              <w:rPr>
+                <w:noProof/>
+                <w:webHidden/>
+              </w:rPr>
+              <w:t>4</w:t>
+            </w:r>
+            <w:r>
+              <w:rPr>
+                <w:noProof/>
+                <w:webHidden/>
+              </w:rPr>
+              <w:fldChar w:fldCharType="end"/>
+            </w:r>
+          </w:hyperlink>
+        </w:p>
+        <w:p>
+          <w:pPr>
+            <w:pStyle w:val="Verzeichnis1"/>
+            <w:tabs>
+              <w:tab w:val="right" w:leader="dot" w:pos="9350"/>
+            </w:tabs>
+            <w:rPr>
+              <w:rFonts w:eastAsiaTheme="minorEastAsia"/>
+              <w:noProof/>
+              <w:lang w:eastAsia="de-CH"/>
+            </w:rPr>
+          </w:pPr>
+          <w:hyperlink w:anchor="_Toc118982741" w:history="1">
+            <w:r>
+              <w:rPr>
+                <w:rStyle w:val="Hyperlink"/>
+                <w:noProof/>
+              </w:rPr>
+              <w:t>Stückliste mit Preisen / Verfügbarkeit</w:t>
+            </w:r>
+            <w:r>
+              <w:rPr>
+                <w:noProof/>
+                <w:webHidden/>
+              </w:rPr>
+              <w:tab/>
+            </w:r>
+            <w:r>
+              <w:rPr>
+                <w:noProof/>
+                <w:webHidden/>
+              </w:rPr>
+              <w:fldChar w:fldCharType="begin"/>
+            </w:r>
+            <w:r>
+              <w:rPr>
+                <w:noProof/>
+                <w:webHidden/>
+              </w:rPr>
+              <w:instrText xml:space="preserve"> PAGEREF _Toc118982741 \h </w:instrText>
+            </w:r>
+            <w:r>
+              <w:rPr>
+                <w:noProof/>
+                <w:webHidden/>
+              </w:rPr>
+            </w:r>
+            <w:r>
+              <w:rPr>
+                <w:noProof/>
+                <w:webHidden/>
+              </w:rPr>
+              <w:fldChar w:fldCharType="separate"/>
+            </w:r>
+            <w:r>
+              <w:rPr>
+                <w:noProof/>
+                <w:webHidden/>
+              </w:rPr>
+              <w:t>4</w:t>
+            </w:r>
+            <w:r>
+              <w:rPr>
+                <w:noProof/>
+                <w:webHidden/>
+              </w:rPr>
+              <w:fldChar w:fldCharType="end"/>
+            </w:r>
+          </w:hyperlink>
+        </w:p>
+        <w:p>
+          <w:pPr>
+            <w:pStyle w:val="Verzeichnis1"/>
+            <w:tabs>
+              <w:tab w:val="right" w:leader="dot" w:pos="9350"/>
+            </w:tabs>
+            <w:rPr>
+              <w:rFonts w:eastAsiaTheme="minorEastAsia"/>
+              <w:noProof/>
+              <w:lang w:eastAsia="de-CH"/>
+            </w:rPr>
+          </w:pPr>
+          <w:hyperlink w:anchor="_Toc118982742" w:history="1">
+            <w:r>
+              <w:rPr>
+                <w:rStyle w:val="Hyperlink"/>
+                <w:noProof/>
+              </w:rPr>
+              <w:t>Namenskonvention</w:t>
+            </w:r>
+            <w:r>
+              <w:rPr>
+                <w:noProof/>
+                <w:webHidden/>
+              </w:rPr>
+              <w:tab/>
+            </w:r>
+            <w:r>
+              <w:rPr>
+                <w:noProof/>
+                <w:webHidden/>
+              </w:rPr>
+              <w:fldChar w:fldCharType="begin"/>
+            </w:r>
+            <w:r>
+              <w:rPr>
+                <w:noProof/>
+                <w:webHidden/>
+              </w:rPr>
+              <w:instrText xml:space="preserve"> PAGEREF _Toc118982742 \h </w:instrText>
+            </w:r>
+            <w:r>
+              <w:rPr>
+                <w:noProof/>
+                <w:webHidden/>
+              </w:rPr>
+            </w:r>
+            <w:r>
+              <w:rPr>
+                <w:noProof/>
+                <w:webHidden/>
+              </w:rPr>
+              <w:fldChar w:fldCharType="separate"/>
+            </w:r>
+            <w:r>
+              <w:rPr>
+                <w:noProof/>
+                <w:webHidden/>
+              </w:rPr>
+              <w:t>4</w:t>
+            </w:r>
+            <w:r>
+              <w:rPr>
+                <w:noProof/>
+                <w:webHidden/>
+              </w:rPr>
+              <w:fldChar w:fldCharType="end"/>
+            </w:r>
+          </w:hyperlink>
+        </w:p>
+        <w:p>
+          <w:pPr>
+            <w:pStyle w:val="Verzeichnis1"/>
+            <w:tabs>
+              <w:tab w:val="right" w:leader="dot" w:pos="9350"/>
+            </w:tabs>
+            <w:rPr>
+              <w:rFonts w:eastAsiaTheme="minorEastAsia"/>
+              <w:noProof/>
+              <w:lang w:eastAsia="de-CH"/>
+            </w:rPr>
+          </w:pPr>
+          <w:hyperlink w:anchor="_Toc118982743" w:history="1">
+            <w:r>
+              <w:rPr>
+                <w:rStyle w:val="Hyperlink"/>
+                <w:noProof/>
+              </w:rPr>
+              <w:t>Testprotokoll</w:t>
+            </w:r>
+            <w:r>
+              <w:rPr>
+                <w:noProof/>
+                <w:webHidden/>
+              </w:rPr>
+              <w:tab/>
+            </w:r>
+            <w:r>
+              <w:rPr>
+                <w:noProof/>
+                <w:webHidden/>
+              </w:rPr>
+              <w:fldChar w:fldCharType="begin"/>
+            </w:r>
+            <w:r>
+              <w:rPr>
+                <w:noProof/>
+                <w:webHidden/>
+              </w:rPr>
+              <w:instrText xml:space="preserve"> PAGEREF _Toc118982743 \h </w:instrText>
+            </w:r>
+            <w:r>
+              <w:rPr>
+                <w:noProof/>
+                <w:webHidden/>
+              </w:rPr>
+            </w:r>
+            <w:r>
+              <w:rPr>
+                <w:noProof/>
+                <w:webHidden/>
+              </w:rPr>
+              <w:fldChar w:fldCharType="separate"/>
+            </w:r>
+            <w:r>
+              <w:rPr>
+                <w:noProof/>
+                <w:webHidden/>
+              </w:rPr>
+              <w:t>4</w:t>
+            </w:r>
+            <w:r>
+              <w:rPr>
+                <w:noProof/>
+                <w:webHidden/>
+              </w:rPr>
+              <w:fldChar w:fldCharType="end"/>
+            </w:r>
+          </w:hyperlink>
+        </w:p>
+        <w:p>
+          <w:pPr>
+            <w:pStyle w:val="Verzeichnis1"/>
+            <w:tabs>
+              <w:tab w:val="right" w:leader="dot" w:pos="9350"/>
+            </w:tabs>
+            <w:rPr>
+              <w:rFonts w:eastAsiaTheme="minorEastAsia"/>
+              <w:noProof/>
+              <w:lang w:eastAsia="de-CH"/>
+            </w:rPr>
+          </w:pPr>
+          <w:hyperlink w:anchor="_Toc118982744" w:history="1">
+            <w:r>
+              <w:rPr>
+                <w:rStyle w:val="Hyperlink"/>
+                <w:noProof/>
+              </w:rPr>
+              <w:t>Betriebshandbuch</w:t>
+            </w:r>
+            <w:r>
+              <w:rPr>
+                <w:noProof/>
+                <w:webHidden/>
+              </w:rPr>
+              <w:tab/>
+            </w:r>
+            <w:r>
+              <w:rPr>
+                <w:noProof/>
+                <w:webHidden/>
+              </w:rPr>
+              <w:fldChar w:fldCharType="begin"/>
+            </w:r>
+            <w:r>
+              <w:rPr>
+                <w:noProof/>
+                <w:webHidden/>
+              </w:rPr>
+              <w:instrText xml:space="preserve"> PAGEREF _Toc118982744 \h </w:instrText>
+            </w:r>
+            <w:r>
+              <w:rPr>
+                <w:noProof/>
+                <w:webHidden/>
+              </w:rPr>
+            </w:r>
+            <w:r>
+              <w:rPr>
+                <w:noProof/>
+                <w:webHidden/>
+              </w:rPr>
+              <w:fldChar w:fldCharType="separate"/>
+            </w:r>
+            <w:r>
+              <w:rPr>
+                <w:noProof/>
+                <w:webHidden/>
+              </w:rPr>
+              <w:t>4</w:t>
+            </w:r>
+            <w:r>
+              <w:rPr>
+                <w:noProof/>
+                <w:webHidden/>
+              </w:rPr>
+              <w:fldChar w:fldCharType="end"/>
+            </w:r>
+          </w:hyperlink>
+        </w:p>
+        <w:p>
+          <w:pPr>
+            <w:rPr>
+              <w:rFonts w:cstheme="minorHAnsi"/>
+            </w:rPr>
+          </w:pPr>
+          <w:r>
+            <w:rPr>
+              <w:rFonts w:cstheme="minorHAnsi"/>
+              <w:b/>
+              <w:bCs/>
+              <w:lang w:val="de-DE"/>
+            </w:rPr>
+            <w:fldChar w:fldCharType="end"/>
+          </w:r>
+        </w:p>
+      </w:sdtContent>
+    </w:sdt>
+    <w:p>
+      <w:pPr>
+        <w:autoSpaceDE w:val="0"/>
+        <w:autoSpaceDN w:val="0"/>
+        <w:adjustRightInd w:val="0"/>
+        <w:spacing w:after="0" w:line="240" w:lineRule="auto"/>
+        <w:rPr>
+          <w:rFonts w:cstheme="minorHAnsi"/>
+        </w:rPr>
+      </w:pPr>
+    </w:p>
+    <w:p>
+      <w:pPr>
+        <w:spacing w:line="259" w:lineRule="auto"/>
+        <w:rPr>
+          <w:rFonts w:cstheme="minorHAnsi"/>
+        </w:rPr>
+      </w:pPr>
+      <w:r>
+        <w:rPr>
+          <w:rFonts w:cstheme="minorHAnsi"/>
+        </w:rPr>
+        <w:br w:type="page"/>
+      </w:r>
+    </w:p>
+    <w:p>
+      <w:pPr>
+        <w:autoSpaceDE w:val="0"/>
+        <w:autoSpaceDN w:val="0"/>
+        <w:adjustRightInd w:val="0"/>
+        <w:spacing w:after="0" w:line="240" w:lineRule="auto"/>
+        <w:ind w:left="720"/>
+        <w:rPr>
+          <w:rFonts w:cstheme="minorHAnsi"/>
+        </w:rPr>
+      </w:pPr>
+    </w:p>
+    <w:p>
+      <w:pPr>
+        <w:pStyle w:val="berschrift1"/>
+      </w:pPr>
+    </w:p>
+    <w:p>
+      <w:pPr>
+        <w:pStyle w:val="berschrift1"/>
+      </w:pPr>
+    </w:p>
+    <w:p>
+      <w:pPr>
+        <w:pStyle w:val="berschrift1"/>
+      </w:pPr>
+      <w:bookmarkStart w:id="0" w:name="_Toc118982736"/>
+      <w:r>
+        <w:t>Arbeitsaufteilung</w:t>
+      </w:r>
+      <w:bookmarkEnd w:id="0"/>
+    </w:p>
+    <w:p/>
+    <w:tbl>
+      <w:tblPr>
+        <w:tblStyle w:val="Tabellenraster"/>
+        <w:tblW w:w="0" w:type="auto"/>
+        <w:tblLook w:val="04A0" w:firstRow="1" w:lastRow="0" w:firstColumn="1" w:lastColumn="0" w:noHBand="0" w:noVBand="1"/>
+      </w:tblPr>
+      <w:tblGrid>
+        <w:gridCol w:w="4600"/>
+        <w:gridCol w:w="4600"/>
+      </w:tblGrid>
+      <w:tr>
+        <w:trPr>
+          <w:trHeight w:val="369"/>
+        </w:trPr>
+        <w:tc>
+          <w:tcPr>
+            <w:tcW w:w="4600" w:type="dxa"/>
+          </w:tcPr>
+          <w:p>
+            <w:pPr>
+              <w:rPr>
+                <w:b/>
+                <w:bCs/>
+                <w:sz w:val="18"/>
+                <w:szCs w:val="18"/>
+                <w:u w:val="single"/>
+              </w:rPr>
+            </w:pPr>
+            <w:r>
+              <w:rPr>
+                <w:b/>
+                <w:bCs/>
+                <w:sz w:val="18"/>
+                <w:szCs w:val="18"/>
+                <w:u w:val="single"/>
+              </w:rPr>
+              <w:t>Was?</w:t>
+            </w:r>
+          </w:p>
+        </w:tc>
+        <w:tc>
+          <w:tcPr>
+            <w:tcW w:w="4600" w:type="dxa"/>
+          </w:tcPr>
+          <w:p>
+            <w:pPr>
+              <w:rPr>
+                <w:b/>
+                <w:bCs/>
+                <w:sz w:val="18"/>
+                <w:szCs w:val="18"/>
+                <w:u w:val="single"/>
+              </w:rPr>
+            </w:pPr>
+            <w:r>
+              <w:rPr>
+                <w:b/>
+                <w:bCs/>
+                <w:sz w:val="18"/>
+                <w:szCs w:val="18"/>
+                <w:u w:val="single"/>
+              </w:rPr>
+              <w:t>Wer?</w:t>
+            </w:r>
+          </w:p>
+        </w:tc>
+      </w:tr>
+      <w:tr>
+        <w:trPr>
+          <w:trHeight w:val="385"/>
+        </w:trPr>
+        <w:tc>
+          <w:tcPr>
+            <w:tcW w:w="4600" w:type="dxa"/>
+          </w:tcPr>
+          <w:p>
+            <w:pPr>
+              <w:rPr>
+                <w:sz w:val="18"/>
+                <w:szCs w:val="18"/>
+              </w:rPr>
+            </w:pPr>
+            <w:r>
+              <w:rPr>
+                <w:sz w:val="18"/>
+                <w:szCs w:val="18"/>
+              </w:rPr>
+              <w:t>Repository (Dokumentation)</w:t>
+            </w:r>
+          </w:p>
+        </w:tc>
+        <w:tc>
+          <w:tcPr>
+            <w:tcW w:w="4600" w:type="dxa"/>
+          </w:tcPr>
+          <w:p>
+            <w:pPr>
+              <w:rPr>
+                <w:sz w:val="18"/>
+                <w:szCs w:val="18"/>
+              </w:rPr>
+            </w:pPr>
+            <w:r>
+              <w:rPr>
+                <w:sz w:val="18"/>
+                <w:szCs w:val="18"/>
+              </w:rPr>
+              <w:t>Linus</w:t>
+            </w:r>
+          </w:p>
+        </w:tc>
+      </w:tr>
+      <w:tr>
+        <w:trPr>
+          <w:trHeight w:val="369"/>
+        </w:trPr>
+        <w:tc>
+          <w:tcPr>
+            <w:tcW w:w="4600" w:type="dxa"/>
+          </w:tcPr>
+          <w:p>
+            <w:pPr>
+              <w:rPr>
+                <w:sz w:val="18"/>
+                <w:szCs w:val="18"/>
+              </w:rPr>
+            </w:pPr>
+            <w:r>
+              <w:rPr>
+                <w:sz w:val="18"/>
+                <w:szCs w:val="18"/>
+              </w:rPr>
+              <w:t>Switch Konfiguration</w:t>
+            </w:r>
+          </w:p>
+        </w:tc>
+        <w:tc>
+          <w:tcPr>
+            <w:tcW w:w="4600" w:type="dxa"/>
+          </w:tcPr>
+          <w:p>
+            <w:pPr>
+              <w:rPr>
+                <w:sz w:val="18"/>
+                <w:szCs w:val="18"/>
+              </w:rPr>
+            </w:pPr>
+            <w:r>
+              <w:rPr>
+                <w:sz w:val="18"/>
+                <w:szCs w:val="18"/>
+              </w:rPr>
+              <w:t>Robin</w:t>
+            </w:r>
+          </w:p>
+        </w:tc>
+      </w:tr>
+      <w:tr>
+        <w:trPr>
+          <w:trHeight w:val="385"/>
+        </w:trPr>
+        <w:tc>
+          <w:tcPr>
+            <w:tcW w:w="4600" w:type="dxa"/>
+          </w:tcPr>
+          <w:p>
+            <w:pPr>
+              <w:rPr>
+                <w:sz w:val="18"/>
+                <w:szCs w:val="18"/>
+              </w:rPr>
+            </w:pPr>
+            <w:r>
+              <w:rPr>
+                <w:sz w:val="18"/>
+                <w:szCs w:val="18"/>
+              </w:rPr>
+              <w:t>Router Konfiguration </w:t>
+            </w:r>
+          </w:p>
+        </w:tc>
+        <w:tc>
+          <w:tcPr>
+            <w:tcW w:w="4600" w:type="dxa"/>
+          </w:tcPr>
+          <w:p>
+            <w:pPr>
+              <w:rPr>
+                <w:sz w:val="18"/>
+                <w:szCs w:val="18"/>
+              </w:rPr>
+            </w:pPr>
+            <w:r>
+              <w:rPr>
+                <w:sz w:val="18"/>
+                <w:szCs w:val="18"/>
+              </w:rPr>
+              <w:t>Niel</w:t>
+            </w:r>
+          </w:p>
+        </w:tc>
+      </w:tr>
+      <w:tr>
+        <w:trPr>
+          <w:trHeight w:val="369"/>
+        </w:trPr>
+        <w:tc>
+          <w:tcPr>
+            <w:tcW w:w="4600" w:type="dxa"/>
+          </w:tcPr>
+          <w:p>
+            <w:pPr>
+              <w:rPr>
+                <w:sz w:val="18"/>
+                <w:szCs w:val="18"/>
+              </w:rPr>
+            </w:pPr>
+            <w:r>
+              <w:rPr>
+                <w:sz w:val="18"/>
+                <w:szCs w:val="18"/>
+              </w:rPr>
+              <w:t>DHCP</w:t>
+            </w:r>
+          </w:p>
+        </w:tc>
+        <w:tc>
+          <w:tcPr>
+            <w:tcW w:w="4600" w:type="dxa"/>
+          </w:tcPr>
+          <w:p>
+            <w:pPr>
+              <w:rPr>
+                <w:sz w:val="18"/>
+                <w:szCs w:val="18"/>
+              </w:rPr>
+            </w:pPr>
+            <w:r>
+              <w:rPr>
+                <w:sz w:val="18"/>
+                <w:szCs w:val="18"/>
+              </w:rPr>
+              <w:t>Robin</w:t>
+            </w:r>
+          </w:p>
+        </w:tc>
+      </w:tr>
+      <w:tr>
+        <w:trPr>
+          <w:trHeight w:val="385"/>
+        </w:trPr>
+        <w:tc>
+          <w:tcPr>
+            <w:tcW w:w="4600" w:type="dxa"/>
+          </w:tcPr>
+          <w:p>
+            <w:pPr>
+              <w:rPr>
+                <w:sz w:val="18"/>
+                <w:szCs w:val="18"/>
+              </w:rPr>
+            </w:pPr>
+            <w:r>
+              <w:rPr>
+                <w:sz w:val="18"/>
+                <w:szCs w:val="18"/>
+              </w:rPr>
+              <w:t>Netzwerkdiagramm</w:t>
+            </w:r>
+          </w:p>
+        </w:tc>
+        <w:tc>
+          <w:tcPr>
+            <w:tcW w:w="4600" w:type="dxa"/>
+          </w:tcPr>
+          <w:p>
+            <w:pPr>
+              <w:rPr>
+                <w:sz w:val="18"/>
+                <w:szCs w:val="18"/>
+              </w:rPr>
+            </w:pPr>
+            <w:r>
+              <w:rPr>
+                <w:sz w:val="18"/>
+                <w:szCs w:val="18"/>
+              </w:rPr>
+              <w:t>Jesse</w:t>
+            </w:r>
+          </w:p>
+        </w:tc>
+      </w:tr>
+      <w:tr>
+        <w:trPr>
+          <w:trHeight w:val="369"/>
+        </w:trPr>
+        <w:tc>
+          <w:tcPr>
+            <w:tcW w:w="4600" w:type="dxa"/>
+          </w:tcPr>
+          <w:p>
+            <w:pPr>
+              <w:rPr>
+                <w:sz w:val="18"/>
+                <w:szCs w:val="18"/>
+              </w:rPr>
+            </w:pPr>
+            <w:r>
+              <w:rPr>
+                <w:sz w:val="18"/>
+                <w:szCs w:val="18"/>
+              </w:rPr>
+              <w:t>Subnetzaufteilung</w:t>
+            </w:r>
+          </w:p>
+        </w:tc>
+        <w:tc>
+          <w:tcPr>
+            <w:tcW w:w="4600" w:type="dxa"/>
+          </w:tcPr>
+          <w:p>
+            <w:pPr>
+              <w:rPr>
+                <w:sz w:val="18"/>
+                <w:szCs w:val="18"/>
+              </w:rPr>
+            </w:pPr>
+            <w:r>
+              <w:rPr>
+                <w:sz w:val="18"/>
+                <w:szCs w:val="18"/>
+              </w:rPr>
+              <w:t>Linus</w:t>
+            </w:r>
+          </w:p>
+        </w:tc>
+      </w:tr>
+      <w:tr>
+        <w:trPr>
+          <w:trHeight w:val="385"/>
+        </w:trPr>
+        <w:tc>
+          <w:tcPr>
+            <w:tcW w:w="4600" w:type="dxa"/>
+          </w:tcPr>
+          <w:p>
+            <w:pPr>
+              <w:rPr>
+                <w:sz w:val="18"/>
+                <w:szCs w:val="18"/>
+              </w:rPr>
+            </w:pPr>
+            <w:r>
+              <w:rPr>
+                <w:sz w:val="18"/>
+                <w:szCs w:val="18"/>
+              </w:rPr>
+              <w:t xml:space="preserve">Stückliste mit </w:t>
+            </w:r>
+            <w:proofErr w:type="spellStart"/>
+            <w:r>
+              <w:rPr>
+                <w:sz w:val="18"/>
+                <w:szCs w:val="18"/>
+              </w:rPr>
+              <w:t>verfügbarkeit</w:t>
+            </w:r>
+            <w:proofErr w:type="spellEnd"/>
+            <w:r>
+              <w:rPr>
+                <w:sz w:val="18"/>
+                <w:szCs w:val="18"/>
+              </w:rPr>
+              <w:t xml:space="preserve"> und Preisen</w:t>
+            </w:r>
+          </w:p>
+        </w:tc>
+        <w:tc>
+          <w:tcPr>
+            <w:tcW w:w="4600" w:type="dxa"/>
+          </w:tcPr>
+          <w:p>
+            <w:pPr>
+              <w:rPr>
+                <w:sz w:val="18"/>
+                <w:szCs w:val="18"/>
+              </w:rPr>
+            </w:pPr>
+            <w:r>
+              <w:rPr>
+                <w:sz w:val="18"/>
+                <w:szCs w:val="18"/>
+              </w:rPr>
+              <w:t>Mika</w:t>
+            </w:r>
+          </w:p>
+        </w:tc>
+      </w:tr>
+      <w:tr>
+        <w:trPr>
+          <w:trHeight w:val="369"/>
+        </w:trPr>
+        <w:tc>
+          <w:tcPr>
+            <w:tcW w:w="4600" w:type="dxa"/>
+          </w:tcPr>
+          <w:p>
+            <w:pPr>
+              <w:rPr>
+                <w:sz w:val="18"/>
+                <w:szCs w:val="18"/>
+              </w:rPr>
+            </w:pPr>
+            <w:r>
+              <w:rPr>
+                <w:sz w:val="18"/>
+                <w:szCs w:val="18"/>
+              </w:rPr>
+              <w:t>Namens Konvention</w:t>
+            </w:r>
+          </w:p>
+        </w:tc>
+        <w:tc>
+          <w:tcPr>
+            <w:tcW w:w="4600" w:type="dxa"/>
+          </w:tcPr>
+          <w:p>
+            <w:pPr>
+              <w:rPr>
+                <w:sz w:val="18"/>
+                <w:szCs w:val="18"/>
+              </w:rPr>
+            </w:pPr>
+            <w:r>
+              <w:rPr>
+                <w:sz w:val="18"/>
+                <w:szCs w:val="18"/>
+              </w:rPr>
+              <w:t>Tobias</w:t>
+            </w:r>
+          </w:p>
+        </w:tc>
+      </w:tr>
+      <w:tr>
+        <w:trPr>
+          <w:trHeight w:val="369"/>
+        </w:trPr>
+        <w:tc>
+          <w:tcPr>
+            <w:tcW w:w="4600" w:type="dxa"/>
+          </w:tcPr>
+          <w:p>
+            <w:pPr>
+              <w:rPr>
+                <w:sz w:val="18"/>
+                <w:szCs w:val="18"/>
+              </w:rPr>
+            </w:pPr>
+            <w:r>
+              <w:rPr>
+                <w:sz w:val="18"/>
+                <w:szCs w:val="18"/>
+              </w:rPr>
+              <w:t>Testprotokoll</w:t>
+            </w:r>
+          </w:p>
+        </w:tc>
+        <w:tc>
+          <w:tcPr>
+            <w:tcW w:w="4600" w:type="dxa"/>
+          </w:tcPr>
+          <w:p>
+            <w:pPr>
+              <w:rPr>
+                <w:sz w:val="18"/>
+                <w:szCs w:val="18"/>
+              </w:rPr>
+            </w:pPr>
+            <w:r>
+              <w:rPr>
+                <w:sz w:val="18"/>
+                <w:szCs w:val="18"/>
+              </w:rPr>
+              <w:t>Jesse</w:t>
+            </w:r>
+          </w:p>
+        </w:tc>
+      </w:tr>
+      <w:tr>
+        <w:trPr>
+          <w:trHeight w:val="385"/>
+        </w:trPr>
+        <w:tc>
+          <w:tcPr>
+            <w:tcW w:w="4600" w:type="dxa"/>
+          </w:tcPr>
+          <w:p>
+            <w:pPr>
+              <w:rPr>
+                <w:sz w:val="18"/>
+                <w:szCs w:val="18"/>
+              </w:rPr>
+            </w:pPr>
+            <w:r>
+              <w:rPr>
+                <w:sz w:val="18"/>
+                <w:szCs w:val="18"/>
+              </w:rPr>
+              <w:t>Betriebshandbuch</w:t>
+            </w:r>
+          </w:p>
+        </w:tc>
+        <w:tc>
+          <w:tcPr>
+            <w:tcW w:w="4600" w:type="dxa"/>
+          </w:tcPr>
+          <w:p>
+            <w:pPr>
+              <w:rPr>
+                <w:sz w:val="18"/>
+                <w:szCs w:val="18"/>
+              </w:rPr>
+            </w:pPr>
+            <w:r>
+              <w:rPr>
+                <w:sz w:val="18"/>
+                <w:szCs w:val="18"/>
+              </w:rPr>
+              <w:t xml:space="preserve">Alle </w:t>
+            </w:r>
+            <w:proofErr w:type="gramStart"/>
+            <w:r>
+              <w:rPr>
+                <w:sz w:val="18"/>
+                <w:szCs w:val="18"/>
+              </w:rPr>
+              <w:t>selber</w:t>
+            </w:r>
+            <w:proofErr w:type="gramEnd"/>
+            <w:r>
+              <w:rPr>
+                <w:sz w:val="18"/>
+                <w:szCs w:val="18"/>
+              </w:rPr>
+              <w:t xml:space="preserve"> machen</w:t>
+            </w:r>
+          </w:p>
+        </w:tc>
+      </w:tr>
+    </w:tbl>
+    <w:p>
+      <w:pPr>
+        <w:pStyle w:val="berschrift1"/>
+      </w:pPr>
+    </w:p>
+    <w:p>
+      <w:pPr>
+        <w:pStyle w:val="berschrift1"/>
+      </w:pPr>
+      <w:bookmarkStart w:id="1" w:name="_Toc118982737"/>
+      <w:r>
+        <w:t>Netzwerk-Diagramm</w:t>
+      </w:r>
+      <w:bookmarkEnd w:id="1"/>
+    </w:p>
+    <w:p/>
+    <w:p>
+      <w:r>
+        <w:t xml:space="preserve">Ich habe das Netzwerkdiagramm mit Filius gemacht und ich bin dabei so vorgegangen. Ich habe zuerst den Router gemacht und dann die Geräte, welche nach dem Router </w:t>
+      </w:r>
+      <w:proofErr w:type="gramStart"/>
+      <w:r>
+        <w:t>kommen</w:t>
+      </w:r>
+      <w:proofErr w:type="gramEnd"/>
+      <w:r>
+        <w:t xml:space="preserve"> erstmal grob platziert (Firewall, Switch, Rechner, Drucker, Access Point). Danach habe ich alle Geräte mit einem Kabel verbunden, damit man sieht, welche Geräte wo angeschlossen sind. Nach diesem Schritt habe ich dann die IP-Adressen für die Rechner und für den Drucker gesetzt. Ich weiß, diese IP-Adressen werden danach vom </w:t>
+      </w:r>
+      <w:proofErr w:type="gramStart"/>
+      <w:r>
+        <w:t>DHCP Server</w:t>
+      </w:r>
+      <w:proofErr w:type="gramEnd"/>
+      <w:r>
+        <w:t xml:space="preserve"> automatisch vergeben, aber dies kann man nicht in Filius einstellen. Nach diesem Schritt war ich dann fertig</w:t>
+      </w:r>
+      <w:r>
+        <w:t>.</w:t>
+      </w:r>
+    </w:p>
+    <w:p/>
+    <w:p/>
+    <w:p/>
+    <w:p/>
+    <w:p>
+      <w:pPr>
+        <w:pStyle w:val="berschrift1"/>
+      </w:pPr>
+      <w:bookmarkStart w:id="2" w:name="_Toc118982738"/>
+      <w:r>
+        <w:lastRenderedPageBreak/>
+        <w:t>Subnet</w:t>
+      </w:r>
+      <w:r>
+        <w:t>z</w:t>
+      </w:r>
+      <w:r>
+        <w:t xml:space="preserve"> Aufteilung</w:t>
+      </w:r>
+      <w:bookmarkEnd w:id="2"/>
+    </w:p>
+    <w:p/>
+    <w:p>
+      <w:pPr>
+        <w:pStyle w:val="berschrift2"/>
+      </w:pPr>
+      <w:bookmarkStart w:id="3" w:name="_Toc118982739"/>
+      <w:r>
+        <w:t>Subnetz Aufteilung Allgemein</w:t>
+      </w:r>
+      <w:bookmarkEnd w:id="3"/>
+    </w:p>
+    <w:p>
+      <w:pPr>
+        <w:autoSpaceDE w:val="0"/>
+        <w:autoSpaceDN w:val="0"/>
+        <w:adjustRightInd w:val="0"/>
+        <w:spacing w:after="0" w:line="240" w:lineRule="auto"/>
+        <w:rPr>
+          <w:rFonts w:cstheme="minorHAnsi"/>
+        </w:rPr>
+      </w:pPr>
+    </w:p>
+    <w:p>
+      <w:pPr>
+        <w:autoSpaceDE w:val="0"/>
+        <w:autoSpaceDN w:val="0"/>
+        <w:adjustRightInd w:val="0"/>
+        <w:spacing w:after="0" w:line="240" w:lineRule="auto"/>
+        <w:rPr>
+          <w:rFonts w:cstheme="minorHAnsi"/>
+        </w:rPr>
+      </w:pPr>
+      <w:r>
+        <w:rPr>
+          <w:rFonts w:cstheme="minorHAnsi"/>
+        </w:rPr>
+        <w:t>Class b Netzwerk / Subnetz 172.16.0.0 /24</w:t>
+      </w:r>
+    </w:p>
+    <w:p>
+      <w:pPr>
+        <w:autoSpaceDE w:val="0"/>
+        <w:autoSpaceDN w:val="0"/>
+        <w:adjustRightInd w:val="0"/>
+        <w:spacing w:after="0" w:line="240" w:lineRule="auto"/>
+        <w:rPr>
+          <w:rFonts w:cstheme="minorHAnsi"/>
+        </w:rPr>
+      </w:pPr>
+    </w:p>
+    <w:tbl>
+      <w:tblPr>
+        <w:tblStyle w:val="Tabellenraster"/>
+        <w:tblW w:w="9299" w:type="dxa"/>
+        <w:tblLook w:val="04A0" w:firstRow="1" w:lastRow="0" w:firstColumn="1" w:lastColumn="0" w:noHBand="0" w:noVBand="1"/>
+      </w:tblPr>
+      <w:tblGrid>
+        <w:gridCol w:w="4414"/>
+        <w:gridCol w:w="1553"/>
+        <w:gridCol w:w="1319"/>
+        <w:gridCol w:w="2013"/>
+      </w:tblGrid>
+      <w:tr>
+        <w:trPr>
+          <w:trHeight w:val="747"/>
+        </w:trPr>
+        <w:tc>
+          <w:tcPr>
+            <w:tcW w:w="4281" w:type="dxa"/>
+          </w:tcPr>
+          <w:p>
+            <w:pPr>
+              <w:autoSpaceDE w:val="0"/>
+              <w:autoSpaceDN w:val="0"/>
+              <w:adjustRightInd w:val="0"/>
+              <w:spacing w:line="240" w:lineRule="auto"/>
+              <w:rPr>
+                <w:rFonts w:cstheme="minorHAnsi"/>
+                <w:b/>
+                <w:bCs/>
+              </w:rPr>
+            </w:pPr>
+            <w:r>
+              <w:rPr>
+                <w:rFonts w:cstheme="minorHAnsi"/>
+                <w:b/>
+                <w:bCs/>
+              </w:rPr>
+              <w:t>Gruppe</w:t>
+            </w:r>
+            <w:r>
+              <w:rPr>
+                <w:rFonts w:cstheme="minorHAnsi"/>
+                <w:b/>
+                <w:bCs/>
+              </w:rPr>
+              <w:t>n</w:t>
+            </w:r>
+          </w:p>
+        </w:tc>
+        <w:tc>
+          <w:tcPr>
+            <w:tcW w:w="1588" w:type="dxa"/>
+          </w:tcPr>
+          <w:p>
+            <w:pPr>
+              <w:autoSpaceDE w:val="0"/>
+              <w:autoSpaceDN w:val="0"/>
+              <w:adjustRightInd w:val="0"/>
+              <w:spacing w:line="240" w:lineRule="auto"/>
+              <w:rPr>
+                <w:rFonts w:cstheme="minorHAnsi"/>
+                <w:b/>
+                <w:bCs/>
+              </w:rPr>
+            </w:pPr>
+            <w:r>
+              <w:rPr>
+                <w:rFonts w:cstheme="minorHAnsi"/>
+                <w:b/>
+                <w:bCs/>
+              </w:rPr>
+              <w:t>Benötigte IP-Adressen</w:t>
+            </w:r>
+          </w:p>
+        </w:tc>
+        <w:tc>
+          <w:tcPr>
+            <w:tcW w:w="1368" w:type="dxa"/>
+          </w:tcPr>
+          <w:p>
+            <w:pPr>
+              <w:autoSpaceDE w:val="0"/>
+              <w:autoSpaceDN w:val="0"/>
+              <w:adjustRightInd w:val="0"/>
+              <w:spacing w:line="240" w:lineRule="auto"/>
+              <w:rPr>
+                <w:rFonts w:cstheme="minorHAnsi"/>
+                <w:b/>
+                <w:bCs/>
+              </w:rPr>
+            </w:pPr>
+            <w:r>
+              <w:rPr>
+                <w:rFonts w:cstheme="minorHAnsi"/>
+                <w:b/>
+                <w:bCs/>
+              </w:rPr>
+              <w:t>Cider</w:t>
+            </w:r>
+          </w:p>
+        </w:tc>
+        <w:tc>
+          <w:tcPr>
+            <w:tcW w:w="2062" w:type="dxa"/>
+          </w:tcPr>
+          <w:p>
+            <w:pPr>
+              <w:autoSpaceDE w:val="0"/>
+              <w:autoSpaceDN w:val="0"/>
+              <w:adjustRightInd w:val="0"/>
+              <w:spacing w:line="240" w:lineRule="auto"/>
+              <w:rPr>
+                <w:rFonts w:cstheme="minorHAnsi"/>
+                <w:b/>
+                <w:bCs/>
+              </w:rPr>
+            </w:pPr>
+            <w:r>
+              <w:rPr>
+                <w:rFonts w:cstheme="minorHAnsi"/>
+                <w:b/>
+                <w:bCs/>
+              </w:rPr>
+              <w:t>IP-Adressen Spektrum</w:t>
+            </w:r>
+          </w:p>
+        </w:tc>
+      </w:tr>
+      <w:tr>
+        <w:trPr>
+          <w:trHeight w:val="747"/>
+        </w:trPr>
+        <w:tc>
+          <w:tcPr>
+            <w:tcW w:w="4281" w:type="dxa"/>
+          </w:tcPr>
+          <w:p>
+            <w:pPr>
+              <w:autoSpaceDE w:val="0"/>
+              <w:autoSpaceDN w:val="0"/>
+              <w:adjustRightInd w:val="0"/>
+              <w:spacing w:line="240" w:lineRule="auto"/>
+              <w:rPr>
+                <w:rFonts w:ascii="Segoe UI" w:hAnsi="Segoe UI" w:cs="Segoe UI"/>
+                <w:color w:val="1D2125"/>
+                <w:shd w:val="clear" w:color="auto" w:fill="F8F9FA"/>
+              </w:rPr>
+            </w:pPr>
+            <w:r>
+              <w:rPr>
+                <w:rFonts w:ascii="Segoe UI" w:hAnsi="Segoe UI" w:cs="Segoe UI"/>
+                <w:color w:val="1D2125"/>
+                <w:shd w:val="clear" w:color="auto" w:fill="F8F9FA"/>
+              </w:rPr>
+              <w:t>Produktion/Vertrieb</w:t>
+            </w:r>
+          </w:p>
+          <w:p>
+            <w:pPr>
+              <w:autoSpaceDE w:val="0"/>
+              <w:autoSpaceDN w:val="0"/>
+              <w:adjustRightInd w:val="0"/>
+              <w:spacing w:line="240" w:lineRule="auto"/>
+              <w:rPr>
+                <w:rFonts w:cstheme="minorHAnsi"/>
+              </w:rPr>
+            </w:pPr>
+          </w:p>
+        </w:tc>
+        <w:tc>
+          <w:tcPr>
+            <w:tcW w:w="1588" w:type="dxa"/>
+          </w:tcPr>
+          <w:p>
+            <w:pPr>
+              <w:autoSpaceDE w:val="0"/>
+              <w:autoSpaceDN w:val="0"/>
+              <w:adjustRightInd w:val="0"/>
+              <w:spacing w:line="240" w:lineRule="auto"/>
+              <w:rPr>
+                <w:rFonts w:cstheme="minorHAnsi"/>
+              </w:rPr>
+            </w:pPr>
+            <w:r>
+              <w:rPr>
+                <w:rFonts w:cstheme="minorHAnsi"/>
+              </w:rPr>
+              <w:t>64</w:t>
+            </w:r>
+          </w:p>
+        </w:tc>
+        <w:tc>
+          <w:tcPr>
+            <w:tcW w:w="1368" w:type="dxa"/>
+          </w:tcPr>
+          <w:p>
+            <w:pPr>
+              <w:autoSpaceDE w:val="0"/>
+              <w:autoSpaceDN w:val="0"/>
+              <w:adjustRightInd w:val="0"/>
+              <w:spacing w:line="240" w:lineRule="auto"/>
+              <w:rPr>
+                <w:rFonts w:cstheme="minorHAnsi"/>
+              </w:rPr>
+            </w:pPr>
+            <w:r>
+              <w:rPr>
+                <w:rFonts w:cstheme="minorHAnsi"/>
+              </w:rPr>
+              <w:t>/27</w:t>
+            </w:r>
+          </w:p>
+        </w:tc>
+        <w:tc>
+          <w:tcPr>
+            <w:tcW w:w="2062" w:type="dxa"/>
+          </w:tcPr>
+          <w:p>
+            <w:pPr>
+              <w:autoSpaceDE w:val="0"/>
+              <w:autoSpaceDN w:val="0"/>
+              <w:adjustRightInd w:val="0"/>
+              <w:spacing w:line="240" w:lineRule="auto"/>
+              <w:rPr>
+                <w:rFonts w:cstheme="minorHAnsi"/>
+              </w:rPr>
+            </w:pPr>
+            <w:r>
+              <w:rPr>
+                <w:rFonts w:cstheme="minorHAnsi"/>
+              </w:rPr>
+              <w:t>172.16.0.0 bis</w:t>
+            </w:r>
+          </w:p>
+          <w:p>
+            <w:pPr>
+              <w:autoSpaceDE w:val="0"/>
+              <w:autoSpaceDN w:val="0"/>
+              <w:adjustRightInd w:val="0"/>
+              <w:spacing w:line="240" w:lineRule="auto"/>
+              <w:rPr>
+                <w:rFonts w:cstheme="minorHAnsi"/>
+              </w:rPr>
+            </w:pPr>
+            <w:r>
+              <w:rPr>
+                <w:rFonts w:cstheme="minorHAnsi"/>
+              </w:rPr>
+              <w:t>172.16.0.64</w:t>
+            </w:r>
+          </w:p>
+        </w:tc>
+      </w:tr>
+      <w:tr>
+        <w:trPr>
+          <w:trHeight w:val="747"/>
+        </w:trPr>
+        <w:tc>
+          <w:tcPr>
+            <w:tcW w:w="4281" w:type="dxa"/>
+          </w:tcPr>
+          <w:p>
+            <w:pPr>
+              <w:autoSpaceDE w:val="0"/>
+              <w:autoSpaceDN w:val="0"/>
+              <w:adjustRightInd w:val="0"/>
+              <w:spacing w:line="240" w:lineRule="auto"/>
+              <w:rPr>
+                <w:rFonts w:ascii="Segoe UI" w:hAnsi="Segoe UI" w:cs="Segoe UI"/>
+                <w:color w:val="1D2125"/>
+                <w:shd w:val="clear" w:color="auto" w:fill="F8F9FA"/>
+              </w:rPr>
+            </w:pPr>
+            <w:r>
+              <w:rPr>
+                <w:rFonts w:ascii="Segoe UI" w:hAnsi="Segoe UI" w:cs="Segoe UI"/>
+                <w:color w:val="1D2125"/>
+                <w:shd w:val="clear" w:color="auto" w:fill="F8F9FA"/>
+              </w:rPr>
+              <w:t>Geschäftsleitung/Finanzen/Rechtsabteilung</w:t>
+            </w:r>
+          </w:p>
+          <w:p>
+            <w:pPr>
+              <w:autoSpaceDE w:val="0"/>
+              <w:autoSpaceDN w:val="0"/>
+              <w:adjustRightInd w:val="0"/>
+              <w:spacing w:line="240" w:lineRule="auto"/>
+              <w:rPr>
+                <w:rFonts w:cstheme="minorHAnsi"/>
+              </w:rPr>
+            </w:pPr>
+          </w:p>
+        </w:tc>
+        <w:tc>
+          <w:tcPr>
+            <w:tcW w:w="1588" w:type="dxa"/>
+          </w:tcPr>
+          <w:p>
+            <w:pPr>
+              <w:autoSpaceDE w:val="0"/>
+              <w:autoSpaceDN w:val="0"/>
+              <w:adjustRightInd w:val="0"/>
+              <w:spacing w:line="240" w:lineRule="auto"/>
+              <w:rPr>
+                <w:rFonts w:cstheme="minorHAnsi"/>
+              </w:rPr>
+            </w:pPr>
+            <w:r>
+              <w:rPr>
+                <w:rFonts w:cstheme="minorHAnsi"/>
+              </w:rPr>
+              <w:t>32</w:t>
+            </w:r>
+          </w:p>
+        </w:tc>
+        <w:tc>
+          <w:tcPr>
+            <w:tcW w:w="1368" w:type="dxa"/>
+          </w:tcPr>
+          <w:p>
+            <w:pPr>
+              <w:autoSpaceDE w:val="0"/>
+              <w:autoSpaceDN w:val="0"/>
+              <w:adjustRightInd w:val="0"/>
+              <w:spacing w:line="240" w:lineRule="auto"/>
+              <w:rPr>
+                <w:rFonts w:cstheme="minorHAnsi"/>
+              </w:rPr>
+            </w:pPr>
+            <w:r>
+              <w:rPr>
+                <w:rFonts w:cstheme="minorHAnsi"/>
+              </w:rPr>
+              <w:t>/26</w:t>
+            </w:r>
+          </w:p>
+        </w:tc>
+        <w:tc>
+          <w:tcPr>
+            <w:tcW w:w="2062" w:type="dxa"/>
+          </w:tcPr>
+          <w:p>
+            <w:pPr>
+              <w:autoSpaceDE w:val="0"/>
+              <w:autoSpaceDN w:val="0"/>
+              <w:adjustRightInd w:val="0"/>
+              <w:spacing w:line="240" w:lineRule="auto"/>
+              <w:rPr>
+                <w:rFonts w:cstheme="minorHAnsi"/>
+              </w:rPr>
+            </w:pPr>
+            <w:r>
+              <w:rPr>
+                <w:rFonts w:cstheme="minorHAnsi"/>
+              </w:rPr>
+              <w:t>172.16.0.64 bis</w:t>
+            </w:r>
+          </w:p>
+          <w:p>
+            <w:pPr>
+              <w:autoSpaceDE w:val="0"/>
+              <w:autoSpaceDN w:val="0"/>
+              <w:adjustRightInd w:val="0"/>
+              <w:spacing w:line="240" w:lineRule="auto"/>
+              <w:rPr>
+                <w:rFonts w:cstheme="minorHAnsi"/>
+              </w:rPr>
+            </w:pPr>
+            <w:r>
+              <w:rPr>
+                <w:rFonts w:cstheme="minorHAnsi"/>
+              </w:rPr>
+              <w:t>172.16.0.92</w:t>
+            </w:r>
+          </w:p>
+        </w:tc>
+      </w:tr>
+      <w:tr>
+        <w:trPr>
+          <w:trHeight w:val="720"/>
+        </w:trPr>
+        <w:tc>
+          <w:tcPr>
+            <w:tcW w:w="4281" w:type="dxa"/>
+          </w:tcPr>
+          <w:p>
+            <w:pPr>
+              <w:autoSpaceDE w:val="0"/>
+              <w:autoSpaceDN w:val="0"/>
+              <w:adjustRightInd w:val="0"/>
+              <w:spacing w:line="240" w:lineRule="auto"/>
+              <w:rPr>
+                <w:rFonts w:ascii="Segoe UI" w:hAnsi="Segoe UI" w:cs="Segoe UI"/>
+                <w:color w:val="1D2125"/>
+                <w:shd w:val="clear" w:color="auto" w:fill="F8F9FA"/>
+              </w:rPr>
+            </w:pPr>
+            <w:proofErr w:type="gramStart"/>
+            <w:r>
+              <w:rPr>
+                <w:rFonts w:ascii="Segoe UI" w:hAnsi="Segoe UI" w:cs="Segoe UI"/>
+                <w:color w:val="1D2125"/>
+                <w:shd w:val="clear" w:color="auto" w:fill="F8F9FA"/>
+              </w:rPr>
+              <w:t>IT Abteilung</w:t>
+            </w:r>
+            <w:proofErr w:type="gramEnd"/>
+            <w:r>
+              <w:rPr>
+                <w:rFonts w:ascii="Segoe UI" w:hAnsi="Segoe UI" w:cs="Segoe UI"/>
+                <w:color w:val="1D2125"/>
+                <w:shd w:val="clear" w:color="auto" w:fill="F8F9FA"/>
+              </w:rPr>
+              <w:t>/</w:t>
+            </w:r>
+            <w:proofErr w:type="spellStart"/>
+            <w:r>
+              <w:rPr>
+                <w:rFonts w:ascii="Segoe UI" w:hAnsi="Segoe UI" w:cs="Segoe UI"/>
+                <w:color w:val="1D2125"/>
+                <w:shd w:val="clear" w:color="auto" w:fill="F8F9FA"/>
+              </w:rPr>
+              <w:t>Operations</w:t>
+            </w:r>
+            <w:proofErr w:type="spellEnd"/>
+          </w:p>
+          <w:p>
+            <w:pPr>
+              <w:autoSpaceDE w:val="0"/>
+              <w:autoSpaceDN w:val="0"/>
+              <w:adjustRightInd w:val="0"/>
+              <w:spacing w:line="240" w:lineRule="auto"/>
+              <w:rPr>
+                <w:rFonts w:cstheme="minorHAnsi"/>
+              </w:rPr>
+            </w:pPr>
+          </w:p>
+        </w:tc>
+        <w:tc>
+          <w:tcPr>
+            <w:tcW w:w="1588" w:type="dxa"/>
+          </w:tcPr>
+          <w:p>
+            <w:pPr>
+              <w:autoSpaceDE w:val="0"/>
+              <w:autoSpaceDN w:val="0"/>
+              <w:adjustRightInd w:val="0"/>
+              <w:spacing w:line="240" w:lineRule="auto"/>
+              <w:rPr>
+                <w:rFonts w:cstheme="minorHAnsi"/>
+              </w:rPr>
+            </w:pPr>
+            <w:r>
+              <w:rPr>
+                <w:rFonts w:cstheme="minorHAnsi"/>
+              </w:rPr>
+              <w:t>32</w:t>
+            </w:r>
+          </w:p>
+        </w:tc>
+        <w:tc>
+          <w:tcPr>
+            <w:tcW w:w="1368" w:type="dxa"/>
+          </w:tcPr>
+          <w:p>
+            <w:pPr>
+              <w:autoSpaceDE w:val="0"/>
+              <w:autoSpaceDN w:val="0"/>
+              <w:adjustRightInd w:val="0"/>
+              <w:spacing w:line="240" w:lineRule="auto"/>
+              <w:rPr>
+                <w:rFonts w:cstheme="minorHAnsi"/>
+              </w:rPr>
+            </w:pPr>
+            <w:r>
+              <w:rPr>
+                <w:rFonts w:cstheme="minorHAnsi"/>
+              </w:rPr>
+              <w:t>/26</w:t>
+            </w:r>
+          </w:p>
+        </w:tc>
+        <w:tc>
+          <w:tcPr>
+            <w:tcW w:w="2062" w:type="dxa"/>
+          </w:tcPr>
+          <w:p>
+            <w:pPr>
+              <w:autoSpaceDE w:val="0"/>
+              <w:autoSpaceDN w:val="0"/>
+              <w:adjustRightInd w:val="0"/>
+              <w:spacing w:line="240" w:lineRule="auto"/>
+              <w:rPr>
+                <w:rFonts w:cstheme="minorHAnsi"/>
+              </w:rPr>
+            </w:pPr>
+            <w:r>
+              <w:rPr>
+                <w:rFonts w:cstheme="minorHAnsi"/>
+              </w:rPr>
+              <w:t>172.16.0.92 bis</w:t>
+            </w:r>
+          </w:p>
+          <w:p>
+            <w:pPr>
+              <w:autoSpaceDE w:val="0"/>
+              <w:autoSpaceDN w:val="0"/>
+              <w:adjustRightInd w:val="0"/>
+              <w:spacing w:line="240" w:lineRule="auto"/>
+              <w:rPr>
+                <w:rFonts w:cstheme="minorHAnsi"/>
+              </w:rPr>
+            </w:pPr>
+            <w:r>
+              <w:rPr>
+                <w:rFonts w:cstheme="minorHAnsi"/>
+              </w:rPr>
+              <w:t>172.16.0.128</w:t>
+            </w:r>
+          </w:p>
+        </w:tc>
+      </w:tr>
+      <w:tr>
+        <w:trPr>
+          <w:trHeight w:val="747"/>
+        </w:trPr>
+        <w:tc>
+          <w:tcPr>
+            <w:tcW w:w="4281" w:type="dxa"/>
+          </w:tcPr>
+          <w:p>
+            <w:pPr>
+              <w:autoSpaceDE w:val="0"/>
+              <w:autoSpaceDN w:val="0"/>
+              <w:adjustRightInd w:val="0"/>
+              <w:spacing w:line="240" w:lineRule="auto"/>
+              <w:rPr>
+                <w:rFonts w:cstheme="minorHAnsi"/>
+              </w:rPr>
+            </w:pPr>
+            <w:r>
+              <w:rPr>
+                <w:rFonts w:ascii="Segoe UI" w:hAnsi="Segoe UI" w:cs="Segoe UI"/>
+                <w:color w:val="1D2125"/>
+                <w:highlight w:val="yellow"/>
+                <w:shd w:val="clear" w:color="auto" w:fill="F8F9FA"/>
+              </w:rPr>
+              <w:t>Marketing/Verkauf</w:t>
+            </w:r>
+          </w:p>
+        </w:tc>
+        <w:tc>
+          <w:tcPr>
+            <w:tcW w:w="1588" w:type="dxa"/>
+          </w:tcPr>
+          <w:p>
+            <w:pPr>
+              <w:autoSpaceDE w:val="0"/>
+              <w:autoSpaceDN w:val="0"/>
+              <w:adjustRightInd w:val="0"/>
+              <w:spacing w:line="240" w:lineRule="auto"/>
+              <w:rPr>
+                <w:rFonts w:cstheme="minorHAnsi"/>
+              </w:rPr>
+            </w:pPr>
+            <w:r>
+              <w:rPr>
+                <w:rFonts w:cstheme="minorHAnsi"/>
+              </w:rPr>
+              <w:t>32</w:t>
+            </w:r>
+          </w:p>
+        </w:tc>
+        <w:tc>
+          <w:tcPr>
+            <w:tcW w:w="1368" w:type="dxa"/>
+          </w:tcPr>
+          <w:p>
+            <w:pPr>
+              <w:autoSpaceDE w:val="0"/>
+              <w:autoSpaceDN w:val="0"/>
+              <w:adjustRightInd w:val="0"/>
+              <w:spacing w:line="240" w:lineRule="auto"/>
+              <w:rPr>
+                <w:rFonts w:cstheme="minorHAnsi"/>
+              </w:rPr>
+            </w:pPr>
+            <w:r>
+              <w:rPr>
+                <w:rFonts w:cstheme="minorHAnsi"/>
+              </w:rPr>
+              <w:t>/26</w:t>
+            </w:r>
+          </w:p>
+        </w:tc>
+        <w:tc>
+          <w:tcPr>
+            <w:tcW w:w="2062" w:type="dxa"/>
+          </w:tcPr>
+          <w:p>
+            <w:pPr>
+              <w:autoSpaceDE w:val="0"/>
+              <w:autoSpaceDN w:val="0"/>
+              <w:adjustRightInd w:val="0"/>
+              <w:spacing w:line="240" w:lineRule="auto"/>
+              <w:rPr>
+                <w:rFonts w:cstheme="minorHAnsi"/>
+              </w:rPr>
+            </w:pPr>
+            <w:r>
+              <w:rPr>
+                <w:rFonts w:cstheme="minorHAnsi"/>
+              </w:rPr>
+              <w:t>172.16.0.128 bis</w:t>
+            </w:r>
+          </w:p>
+          <w:p>
+            <w:pPr>
+              <w:autoSpaceDE w:val="0"/>
+              <w:autoSpaceDN w:val="0"/>
+              <w:adjustRightInd w:val="0"/>
+              <w:spacing w:line="240" w:lineRule="auto"/>
+              <w:rPr>
+                <w:rFonts w:cstheme="minorHAnsi"/>
+              </w:rPr>
+            </w:pPr>
+            <w:r>
+              <w:rPr>
+                <w:rFonts w:cstheme="minorHAnsi"/>
+              </w:rPr>
+              <w:t>172.16.0.160</w:t>
+            </w:r>
+          </w:p>
+        </w:tc>
+      </w:tr>
+    </w:tbl>
+    <w:p>
+      <w:pPr>
+        <w:autoSpaceDE w:val="0"/>
+        <w:autoSpaceDN w:val="0"/>
+        <w:adjustRightInd w:val="0"/>
+        <w:spacing w:after="0" w:line="240" w:lineRule="auto"/>
+        <w:rPr>
+          <w:rFonts w:cstheme="minorHAnsi"/>
+        </w:rPr>
+      </w:pPr>
+    </w:p>
+    <w:p>
+      <w:pPr>
+        <w:autoSpaceDE w:val="0"/>
+        <w:autoSpaceDN w:val="0"/>
+        <w:adjustRightInd w:val="0"/>
+        <w:spacing w:after="0" w:line="240" w:lineRule="auto"/>
+        <w:ind w:left="720"/>
+        <w:rPr>
+          <w:rFonts w:cstheme="minorHAnsi"/>
+        </w:rPr>
+      </w:pPr>
+    </w:p>
+    <w:p>
+      <w:pPr>
+        <w:pStyle w:val="berschrift2"/>
+      </w:pPr>
+      <w:bookmarkStart w:id="4" w:name="_Toc118982740"/>
+      <w:r>
+        <w:t>Subnetz Aufteilung Marketing / Verkauf</w:t>
+      </w:r>
+      <w:bookmarkEnd w:id="4"/>
+    </w:p>
+    <w:p/>
+    <w:p>
+      <w:pPr>
+        <w:autoSpaceDE w:val="0"/>
+        <w:autoSpaceDN w:val="0"/>
+        <w:adjustRightInd w:val="0"/>
+        <w:spacing w:after="0" w:line="240" w:lineRule="auto"/>
+        <w:ind w:left="720"/>
+        <w:rPr>
+          <w:rFonts w:cstheme="minorHAnsi"/>
+        </w:rPr>
+      </w:pPr>
+    </w:p>
+    <w:p>
+      <w:pPr>
+        <w:autoSpaceDE w:val="0"/>
+        <w:autoSpaceDN w:val="0"/>
+        <w:adjustRightInd w:val="0"/>
+        <w:spacing w:after="0" w:line="240" w:lineRule="auto"/>
+        <w:ind w:left="720"/>
+        <w:rPr>
+          <w:rFonts w:cstheme="minorHAnsi"/>
+        </w:rPr>
+      </w:pPr>
+    </w:p>
+    <w:p>
+      <w:pPr>
+        <w:autoSpaceDE w:val="0"/>
+        <w:autoSpaceDN w:val="0"/>
+        <w:adjustRightInd w:val="0"/>
+        <w:spacing w:after="0" w:line="240" w:lineRule="auto"/>
+        <w:ind w:left="720"/>
+        <w:rPr>
+          <w:rFonts w:cstheme="minorHAnsi"/>
+        </w:rPr>
+      </w:pPr>
+    </w:p>
+    <w:p>
+      <w:pPr>
+        <w:pStyle w:val="berschrift1"/>
+      </w:pPr>
+      <w:bookmarkStart w:id="5" w:name="_Toc118982741"/>
+      <w:r>
+        <w:t>Stückliste mit Preisen / Verfügbarkeit</w:t>
+      </w:r>
+      <w:bookmarkEnd w:id="5"/>
+    </w:p>
+    <w:p>
+      <w:pPr>
+        <w:pStyle w:val="berschrift1"/>
+      </w:pPr>
+    </w:p>
+    <w:p>
+      <w:pPr>
+        <w:pStyle w:val="berschrift1"/>
+      </w:pPr>
+      <w:bookmarkStart w:id="6" w:name="_Toc118982742"/>
+      <w:r>
+        <w:t>Namenskonvention</w:t>
+      </w:r>
+      <w:bookmarkEnd w:id="6"/>
+    </w:p>
+    <w:p>
+      <w:pPr>
+        <w:autoSpaceDE w:val="0"/>
+        <w:autoSpaceDN w:val="0"/>
+        <w:adjustRightInd w:val="0"/>
+        <w:spacing w:after="0" w:line="240" w:lineRule="auto"/>
+        <w:ind w:left="720"/>
+        <w:rPr>
+          <w:rFonts w:cstheme="minorHAnsi"/>
+        </w:rPr>
+      </w:pPr>
+    </w:p>
+    <w:p>
+      <w:pPr>
+        <w:autoSpaceDE w:val="0"/>
+        <w:autoSpaceDN w:val="0"/>
+        <w:adjustRightInd w:val="0"/>
+        <w:spacing w:after="0" w:line="240" w:lineRule="auto"/>
+        <w:ind w:left="720"/>
+        <w:rPr>
+          <w:rFonts w:cstheme="minorHAnsi"/>
+        </w:rPr>
+      </w:pPr>
+    </w:p>
+    <w:p>
+      <w:pPr>
+        <w:pStyle w:val="berschrift1"/>
+      </w:pPr>
+      <w:bookmarkStart w:id="7" w:name="_Toc118982743"/>
+      <w:r>
+        <w:t>Testprotokoll</w:t>
+      </w:r>
+      <w:bookmarkEnd w:id="7"/>
+    </w:p>
+    <w:p>
+      <w:pPr>
+        <w:pStyle w:val="berschrift1"/>
+      </w:pPr>
+    </w:p>
+    <w:p>
+      <w:pPr>
+        <w:pStyle w:val="berschrift1"/>
+      </w:pPr>
+      <w:bookmarkStart w:id="8" w:name="_Toc118982744"/>
+      <w:r>
+        <w:t>Betriebshandbuch</w:t>
+      </w:r>
+      <w:bookmarkEnd w:id="8"/>
+    </w:p>
+    <w:p>
+      <w:pPr>
+        <w:autoSpaceDE w:val="0"/>
+        <w:autoSpaceDN w:val="0"/>
+        <w:adjustRightInd w:val="0"/>
+        <w:spacing w:after="0" w:line="240" w:lineRule="auto"/>
+        <w:rPr>
+          <w:rFonts w:ascii="Lucida Console" w:hAnsi="Lucida Console" w:cs="Lucida Console"/>
+          <w:sz w:val="18"/>
+          <w:szCs w:val="18"/>
+        </w:rPr>
+      </w:pPr>
+    </w:p>
+    <w:p/>
     <w:p/>
     <w:sectPr>
-      <w:headerReference w:type="default" r:id="rId8"/>
-      <w:footerReference w:type="default" r:id="rId9"/>
+      <w:headerReference w:type="default" r:id="rId11"/>
+      <w:footerReference w:type="default" r:id="rId12"/>
       <w:pgSz w:w="12240" w:h="15840"/>
       <w:pgMar w:top="1440" w:right="1440" w:bottom="1440" w:left="1440" w:header="720" w:footer="720" w:gutter="0"/>
       <w:cols w:space="720"/>

</xml_diff>

<commit_message>
final commit1.1 / Domumentation
</commit_message>
<xml_diff>
--- a/Firma_yihaaaaa.biz_Dokumentation.docx
+++ b/Firma_yihaaaaa.biz_Dokumentation.docx
@@ -332,7 +332,7 @@
             </w:rPr>
             <w:fldChar w:fldCharType="separate"/>
           </w:r>
-          <w:hyperlink w:anchor="_Toc119068187" w:history="1">
+          <w:hyperlink w:anchor="_Toc119069561" w:history="1">
             <w:r>
               <w:rPr>
                 <w:rStyle w:val="Hyperlink"/>
@@ -359,7 +359,7 @@
                 <w:noProof/>
                 <w:webHidden/>
               </w:rPr>
-              <w:instrText xml:space="preserve"> PAGEREF _Toc119068187 \h </w:instrText>
+              <w:instrText xml:space="preserve"> PAGEREF _Toc119069561 \h </w:instrText>
             </w:r>
             <w:r>
               <w:rPr>
@@ -379,7 +379,7 @@
                 <w:noProof/>
                 <w:webHidden/>
               </w:rPr>
-              <w:t>3</w:t>
+              <w:t>2</w:t>
             </w:r>
             <w:r>
               <w:rPr>
@@ -402,7 +402,7 @@
               <w:lang w:eastAsia="de-CH"/>
             </w:rPr>
           </w:pPr>
-          <w:hyperlink w:anchor="_Toc119068188" w:history="1">
+          <w:hyperlink w:anchor="_Toc119069562" w:history="1">
             <w:r>
               <w:rPr>
                 <w:rStyle w:val="Hyperlink"/>
@@ -429,7 +429,7 @@
                 <w:noProof/>
                 <w:webHidden/>
               </w:rPr>
-              <w:instrText xml:space="preserve"> PAGEREF _Toc119068188 \h </w:instrText>
+              <w:instrText xml:space="preserve"> PAGEREF _Toc119069562 \h </w:instrText>
             </w:r>
             <w:r>
               <w:rPr>
@@ -472,7 +472,7 @@
               <w:lang w:eastAsia="de-CH"/>
             </w:rPr>
           </w:pPr>
-          <w:hyperlink w:anchor="_Toc119068189" w:history="1">
+          <w:hyperlink w:anchor="_Toc119069563" w:history="1">
             <w:r>
               <w:rPr>
                 <w:noProof/>
@@ -492,7 +492,7 @@
                 <w:noProof/>
                 <w:webHidden/>
               </w:rPr>
-              <w:instrText xml:space="preserve"> PAGEREF _Toc119068189 \h </w:instrText>
+              <w:instrText xml:space="preserve"> PAGEREF _Toc119069563 \h </w:instrText>
             </w:r>
             <w:r>
               <w:rPr>
@@ -512,7 +512,7 @@
                 <w:noProof/>
                 <w:webHidden/>
               </w:rPr>
-              <w:t>4</w:t>
+              <w:t>3</w:t>
             </w:r>
             <w:r>
               <w:rPr>
@@ -535,7 +535,7 @@
               <w:lang w:eastAsia="de-CH"/>
             </w:rPr>
           </w:pPr>
-          <w:hyperlink w:anchor="_Toc119068190" w:history="1">
+          <w:hyperlink w:anchor="_Toc119069564" w:history="1">
             <w:r>
               <w:rPr>
                 <w:rStyle w:val="Hyperlink"/>
@@ -562,7 +562,7 @@
                 <w:noProof/>
                 <w:webHidden/>
               </w:rPr>
-              <w:instrText xml:space="preserve"> PAGEREF _Toc119068190 \h </w:instrText>
+              <w:instrText xml:space="preserve"> PAGEREF _Toc119069564 \h </w:instrText>
             </w:r>
             <w:r>
               <w:rPr>
@@ -582,7 +582,7 @@
                 <w:noProof/>
                 <w:webHidden/>
               </w:rPr>
-              <w:t>5</w:t>
+              <w:t>4</w:t>
             </w:r>
             <w:r>
               <w:rPr>
@@ -605,7 +605,7 @@
               <w:lang w:eastAsia="de-CH"/>
             </w:rPr>
           </w:pPr>
-          <w:hyperlink w:anchor="_Toc119068191" w:history="1">
+          <w:hyperlink w:anchor="_Toc119069565" w:history="1">
             <w:r>
               <w:rPr>
                 <w:rStyle w:val="Hyperlink"/>
@@ -632,7 +632,7 @@
                 <w:noProof/>
                 <w:webHidden/>
               </w:rPr>
-              <w:instrText xml:space="preserve"> PAGEREF _Toc119068191 \h </w:instrText>
+              <w:instrText xml:space="preserve"> PAGEREF _Toc119069565 \h </w:instrText>
             </w:r>
             <w:r>
               <w:rPr>
@@ -652,7 +652,7 @@
                 <w:noProof/>
                 <w:webHidden/>
               </w:rPr>
-              <w:t>5</w:t>
+              <w:t>4</w:t>
             </w:r>
             <w:r>
               <w:rPr>
@@ -675,7 +675,7 @@
               <w:lang w:eastAsia="de-CH"/>
             </w:rPr>
           </w:pPr>
-          <w:hyperlink w:anchor="_Toc119068192" w:history="1">
+          <w:hyperlink w:anchor="_Toc119069566" w:history="1">
             <w:r>
               <w:rPr>
                 <w:rStyle w:val="Hyperlink"/>
@@ -702,7 +702,7 @@
                 <w:noProof/>
                 <w:webHidden/>
               </w:rPr>
-              <w:instrText xml:space="preserve"> PAGEREF _Toc119068192 \h </w:instrText>
+              <w:instrText xml:space="preserve"> PAGEREF _Toc119069566 \h </w:instrText>
             </w:r>
             <w:r>
               <w:rPr>
@@ -722,7 +722,7 @@
                 <w:noProof/>
                 <w:webHidden/>
               </w:rPr>
-              <w:t>6</w:t>
+              <w:t>5</w:t>
             </w:r>
             <w:r>
               <w:rPr>
@@ -745,7 +745,7 @@
               <w:lang w:eastAsia="de-CH"/>
             </w:rPr>
           </w:pPr>
-          <w:hyperlink w:anchor="_Toc119068193" w:history="1">
+          <w:hyperlink w:anchor="_Toc119069567" w:history="1">
             <w:r>
               <w:rPr>
                 <w:rStyle w:val="Hyperlink"/>
@@ -772,7 +772,7 @@
                 <w:noProof/>
                 <w:webHidden/>
               </w:rPr>
-              <w:instrText xml:space="preserve"> PAGEREF _Toc119068193 \h </w:instrText>
+              <w:instrText xml:space="preserve"> PAGEREF _Toc119069567 \h </w:instrText>
             </w:r>
             <w:r>
               <w:rPr>
@@ -792,7 +792,7 @@
                 <w:noProof/>
                 <w:webHidden/>
               </w:rPr>
-              <w:t>7</w:t>
+              <w:t>6</w:t>
             </w:r>
             <w:r>
               <w:rPr>
@@ -815,7 +815,7 @@
               <w:lang w:eastAsia="de-CH"/>
             </w:rPr>
           </w:pPr>
-          <w:hyperlink w:anchor="_Toc119068194" w:history="1">
+          <w:hyperlink w:anchor="_Toc119069568" w:history="1">
             <w:r>
               <w:rPr>
                 <w:rStyle w:val="Hyperlink"/>
@@ -842,7 +842,7 @@
                 <w:noProof/>
                 <w:webHidden/>
               </w:rPr>
-              <w:instrText xml:space="preserve"> PAGEREF _Toc119068194 \h </w:instrText>
+              <w:instrText xml:space="preserve"> PAGEREF _Toc119069568 \h </w:instrText>
             </w:r>
             <w:r>
               <w:rPr>
@@ -862,7 +862,7 @@
                 <w:noProof/>
                 <w:webHidden/>
               </w:rPr>
-              <w:t>7</w:t>
+              <w:t>6</w:t>
             </w:r>
             <w:r>
               <w:rPr>
@@ -895,7 +895,7 @@
       <w:pPr>
         <w:pStyle w:val="berschrift1"/>
       </w:pPr>
-      <w:bookmarkStart w:id="0" w:name="_Toc119068187"/>
+      <w:bookmarkStart w:id="0" w:name="_Toc119069561"/>
       <w:r>
         <w:t>Arbeitsaufteilung</w:t>
       </w:r>
@@ -1011,6 +1011,13 @@
               </w:rPr>
               <w:t>Linus</w:t>
             </w:r>
+            <w:r>
+              <w:rPr>
+                <w:sz w:val="18"/>
+                <w:szCs w:val="18"/>
+              </w:rPr>
+              <w:t xml:space="preserve"> </w:t>
+            </w:r>
           </w:p>
         </w:tc>
       </w:tr>
@@ -1056,6 +1063,13 @@
               </w:rPr>
               <w:t>Robin</w:t>
             </w:r>
+            <w:r>
+              <w:rPr>
+                <w:sz w:val="18"/>
+                <w:szCs w:val="18"/>
+              </w:rPr>
+              <w:t xml:space="preserve"> </w:t>
+            </w:r>
           </w:p>
         </w:tc>
       </w:tr>
@@ -1101,6 +1115,103 @@
               </w:rPr>
               <w:t>Niel</w:t>
             </w:r>
+            <w:r>
+              <w:rPr>
+                <w:sz w:val="18"/>
+                <w:szCs w:val="18"/>
+              </w:rPr>
+              <w:t xml:space="preserve"> / Tobias / Robin</w:t>
+            </w:r>
+          </w:p>
+        </w:tc>
+      </w:tr>
+      <w:tr>
+        <w:trPr>
+          <w:trHeight w:val="385"/>
+        </w:trPr>
+        <w:tc>
+          <w:tcPr>
+            <w:tcW w:w="4600" w:type="dxa"/>
+          </w:tcPr>
+          <w:p>
+            <w:pPr>
+              <w:rPr>
+                <w:sz w:val="18"/>
+                <w:szCs w:val="18"/>
+              </w:rPr>
+            </w:pPr>
+            <w:r>
+              <w:rPr>
+                <w:sz w:val="18"/>
+                <w:szCs w:val="18"/>
+              </w:rPr>
+              <w:t>Firewall Konfiguration</w:t>
+            </w:r>
+          </w:p>
+        </w:tc>
+        <w:tc>
+          <w:tcPr>
+            <w:tcW w:w="4600" w:type="dxa"/>
+          </w:tcPr>
+          <w:p>
+            <w:pPr>
+              <w:rPr>
+                <w:sz w:val="18"/>
+                <w:szCs w:val="18"/>
+              </w:rPr>
+            </w:pPr>
+            <w:r>
+              <w:rPr>
+                <w:sz w:val="18"/>
+                <w:szCs w:val="18"/>
+              </w:rPr>
+              <w:t>Linus / Jesse</w:t>
+            </w:r>
+          </w:p>
+        </w:tc>
+      </w:tr>
+      <w:tr>
+        <w:trPr>
+          <w:trHeight w:val="385"/>
+        </w:trPr>
+        <w:tc>
+          <w:tcPr>
+            <w:tcW w:w="4600" w:type="dxa"/>
+          </w:tcPr>
+          <w:p>
+            <w:pPr>
+              <w:rPr>
+                <w:sz w:val="18"/>
+                <w:szCs w:val="18"/>
+              </w:rPr>
+            </w:pPr>
+            <w:r>
+              <w:rPr>
+                <w:sz w:val="18"/>
+                <w:szCs w:val="18"/>
+              </w:rPr>
+              <w:t>Access Point Konfiguration</w:t>
+            </w:r>
+          </w:p>
+        </w:tc>
+        <w:tc>
+          <w:tcPr>
+            <w:tcW w:w="4600" w:type="dxa"/>
+          </w:tcPr>
+          <w:p>
+            <w:pPr>
+              <w:rPr>
+                <w:sz w:val="18"/>
+                <w:szCs w:val="18"/>
+              </w:rPr>
+            </w:pPr>
+            <w:r>
+              <w:rPr>
+                <w:sz w:val="18"/>
+                <w:szCs w:val="18"/>
+              </w:rPr>
+              <w:t>Robin</w:t>
+            </w:r>
           </w:p>
         </w:tc>
       </w:tr>
@@ -1146,6 +1257,13 @@
               </w:rPr>
               <w:t>Robin</w:t>
             </w:r>
+            <w:r>
+              <w:rPr>
+                <w:sz w:val="18"/>
+                <w:szCs w:val="18"/>
+              </w:rPr>
+              <w:t xml:space="preserve"> / Tobias</w:t>
+            </w:r>
           </w:p>
         </w:tc>
       </w:tr>
@@ -1261,15 +1379,13 @@
               </w:rPr>
               <w:t xml:space="preserve">Stückliste mit </w:t>
             </w:r>
-            <w:proofErr w:type="spellStart"/>
             <w:r>
               <w:rPr>
                 <w:sz w:val="18"/>
                 <w:szCs w:val="18"/>
               </w:rPr>
-              <w:t>verfügbarkeit</w:t>
-            </w:r>
-            <w:proofErr w:type="spellEnd"/>
+              <w:t>Verfügbarkeit</w:t>
+            </w:r>
             <w:r>
               <w:rPr>
                 <w:sz w:val="18"/>
@@ -1430,23 +1546,7 @@
                 <w:sz w:val="18"/>
                 <w:szCs w:val="18"/>
               </w:rPr>
-              <w:t xml:space="preserve">Alle </w:t>
-            </w:r>
-            <w:proofErr w:type="gramStart"/>
-            <w:r>
-              <w:rPr>
-                <w:sz w:val="18"/>
-                <w:szCs w:val="18"/>
-              </w:rPr>
-              <w:t>selber</w:t>
-            </w:r>
-            <w:proofErr w:type="gramEnd"/>
-            <w:r>
-              <w:rPr>
-                <w:sz w:val="18"/>
-                <w:szCs w:val="18"/>
-              </w:rPr>
-              <w:t xml:space="preserve"> machen</w:t>
+              <w:t>Tobias</w:t>
             </w:r>
           </w:p>
         </w:tc>
@@ -1481,7 +1581,7 @@
       <w:pPr>
         <w:pStyle w:val="berschrift1"/>
       </w:pPr>
-      <w:bookmarkStart w:id="1" w:name="_Toc119068188"/>
+      <w:bookmarkStart w:id="1" w:name="_Toc119069562"/>
       <w:r>
         <w:lastRenderedPageBreak/>
         <w:t>Netzwerk-Diagramm</w:t>
@@ -1706,7 +1806,7 @@
       <w:pPr>
         <w:pStyle w:val="berschrift1"/>
       </w:pPr>
-      <w:bookmarkStart w:id="2" w:name="_Toc119068189"/>
+      <w:bookmarkStart w:id="2" w:name="_Toc119069563"/>
       <w:r>
         <w:rPr>
           <w:noProof/>
@@ -1866,7 +1966,7 @@
       <w:pPr>
         <w:pStyle w:val="berschrift1"/>
       </w:pPr>
-      <w:bookmarkStart w:id="3" w:name="_Toc119068190"/>
+      <w:bookmarkStart w:id="3" w:name="_Toc119069564"/>
       <w:r>
         <w:t>Subnet</w:t>
       </w:r>
@@ -1883,7 +1983,7 @@
       <w:pPr>
         <w:pStyle w:val="berschrift2"/>
       </w:pPr>
-      <w:bookmarkStart w:id="4" w:name="_Toc119068191"/>
+      <w:bookmarkStart w:id="4" w:name="_Toc119069565"/>
       <w:r>
         <w:t>Subnetz Aufteilung Allgemein</w:t>
       </w:r>
@@ -2621,7 +2721,7 @@
       <w:pPr>
         <w:pStyle w:val="berschrift1"/>
       </w:pPr>
-      <w:bookmarkStart w:id="5" w:name="_Toc119068192"/>
+      <w:bookmarkStart w:id="5" w:name="_Toc119069566"/>
       <w:r>
         <w:lastRenderedPageBreak/>
         <w:t>Betriebshandbuch</w:t>
@@ -10554,7 +10654,7 @@
       <w:pPr>
         <w:pStyle w:val="berschrift1"/>
       </w:pPr>
-      <w:bookmarkStart w:id="6" w:name="_Toc119068193"/>
+      <w:bookmarkStart w:id="6" w:name="_Toc119069567"/>
       <w:r>
         <w:t>Stückliste mit Preisen / Verfügbarkeit</w:t>
       </w:r>
@@ -10812,6 +10912,14 @@
                 <w:color w:val="000000"/>
                 <w:lang w:eastAsia="de-CH"/>
               </w:rPr>
+              <w:t xml:space="preserve">2 * </w:t>
+            </w:r>
+            <w:r>
+              <w:rPr>
+                <w:rFonts w:ascii="Calibri" w:eastAsia="Times New Roman" w:hAnsi="Calibri" w:cs="Calibri"/>
+                <w:color w:val="000000"/>
+                <w:lang w:eastAsia="de-CH"/>
+              </w:rPr>
               <w:t>Switch GS108T</w:t>
             </w:r>
           </w:p>
@@ -10839,6 +10947,14 @@
                 <w:lang w:eastAsia="de-CH"/>
               </w:rPr>
             </w:pPr>
+            <w:r>
+              <w:rPr>
+                <w:rFonts w:ascii="Calibri" w:eastAsia="Times New Roman" w:hAnsi="Calibri" w:cs="Calibri"/>
+                <w:color w:val="000000"/>
+                <w:lang w:eastAsia="de-CH"/>
+              </w:rPr>
+              <w:t xml:space="preserve">2 * </w:t>
+            </w:r>
             <w:r>
               <w:rPr>
                 <w:rFonts w:ascii="Calibri" w:eastAsia="Times New Roman" w:hAnsi="Calibri" w:cs="Calibri"/>
@@ -11594,7 +11710,7 @@
       <w:pPr>
         <w:pStyle w:val="berschrift1"/>
       </w:pPr>
-      <w:bookmarkStart w:id="7" w:name="_Toc119068194"/>
+      <w:bookmarkStart w:id="7" w:name="_Toc119069568"/>
       <w:r>
         <w:t>Testprotokoll</w:t>
       </w:r>

</xml_diff>